<commit_message>
Update:  Continue working on day 9, part 2
* Believe I'm close, but still off by one
* Leveraged another solution to see how far off I was - turns out only off
  by 1!
* Created RTF document to map out test data to facilitate debugging
* Continue to build out data document to facilitate debugging actual
  data set
</commit_message>
<xml_diff>
--- a/2021/d9p2-data.docx
+++ b/2021/d9p2-data.docx
@@ -16,101 +16,20 @@
         <w:rPr>
           <w:rFonts w:ascii="Courier New" w:hAnsi="Courier New" w:cs="Courier New"/>
         </w:rPr>
-        <w:t>1012349767989212989898755567989899469867895798763210134789998765323234567898999876899994334996876898</w:t>
-      </w:r>
-    </w:p>
-    <w:p>
-      <w:pPr>
-        <w:autoSpaceDE w:val="0"/>
-        <w:autoSpaceDN w:val="0"/>
-        <w:adjustRightInd w:val="0"/>
-        <w:spacing w:after="0" w:line="240" w:lineRule="auto"/>
-        <w:rPr>
-          <w:rFonts w:ascii="Courier New" w:hAnsi="Courier New" w:cs="Courier New"/>
-        </w:rPr>
-      </w:pPr>
-      <w:r>
-        <w:rPr>
-          <w:rFonts w:ascii="Courier New" w:hAnsi="Courier New" w:cs="Courier New"/>
-        </w:rPr>
-        <w:t>2343498754979939876789643459876678998656679987654341945679989994210123499987898965678989129885565797</w:t>
-      </w:r>
-    </w:p>
-    <w:p>
-      <w:pPr>
-        <w:autoSpaceDE w:val="0"/>
-        <w:autoSpaceDN w:val="0"/>
-        <w:adjustRightInd w:val="0"/>
-        <w:spacing w:after="0" w:line="240" w:lineRule="auto"/>
-        <w:rPr>
-          <w:rFonts w:ascii="Courier New" w:hAnsi="Courier New" w:cs="Courier New"/>
-        </w:rPr>
-      </w:pPr>
-      <w:r>
-        <w:rPr>
-          <w:rFonts w:ascii="Courier New" w:hAnsi="Courier New" w:cs="Courier New"/>
-        </w:rPr>
-        <w:t>3456987643467898765698912399765569997543578999965459896789876789422236988976997654555678998764303556</w:t>
-      </w:r>
-    </w:p>
-    <w:p>
-      <w:pPr>
-        <w:autoSpaceDE w:val="0"/>
-        <w:autoSpaceDN w:val="0"/>
-        <w:adjustRightInd w:val="0"/>
-        <w:spacing w:after="0" w:line="240" w:lineRule="auto"/>
-        <w:rPr>
-          <w:rFonts w:ascii="Courier New" w:hAnsi="Courier New" w:cs="Courier New"/>
-        </w:rPr>
-      </w:pPr>
-      <w:r>
-        <w:rPr>
-          <w:rFonts w:ascii="Courier New" w:hAnsi="Courier New" w:cs="Courier New"/>
-        </w:rPr>
-        <w:t>4568998892348999654987929976543457976432347899876598789999865689934545</w:t>
-      </w:r>
-      <w:r>
-        <w:rPr>
-          <w:rFonts w:ascii="Courier New" w:hAnsi="Courier New" w:cs="Courier New"/>
-          <w:highlight w:val="red"/>
-        </w:rPr>
-        <w:t>9</w:t>
-      </w:r>
-      <w:r>
-        <w:rPr>
-          <w:rFonts w:ascii="Courier New" w:hAnsi="Courier New" w:cs="Courier New"/>
-        </w:rPr>
-        <w:t>76865889543434589</w:t>
-      </w:r>
-      <w:r>
-        <w:rPr>
-          <w:rFonts w:ascii="Courier New" w:hAnsi="Courier New" w:cs="Courier New"/>
-          <w:highlight w:val="red"/>
-        </w:rPr>
-        <w:t>9</w:t>
-      </w:r>
-      <w:r>
-        <w:rPr>
-          <w:rFonts w:ascii="Courier New" w:hAnsi="Courier New" w:cs="Courier New"/>
-        </w:rPr>
-        <w:t>99654212347</w:t>
-      </w:r>
-    </w:p>
-    <w:p>
-      <w:pPr>
-        <w:autoSpaceDE w:val="0"/>
-        <w:autoSpaceDN w:val="0"/>
-        <w:adjustRightInd w:val="0"/>
-        <w:spacing w:after="0" w:line="240" w:lineRule="auto"/>
-        <w:rPr>
-          <w:rFonts w:ascii="Courier New" w:hAnsi="Courier New" w:cs="Courier New"/>
-        </w:rPr>
-      </w:pPr>
-      <w:r>
-        <w:rPr>
-          <w:rFonts w:ascii="Courier New" w:hAnsi="Courier New" w:cs="Courier New"/>
-        </w:rPr>
-        <w:t>567999998945999879987689876543254698764345696498879867987845456789865</w:t>
+        <w:t>101234976798921298989875556798989946986789579876321013478</w:t>
+      </w:r>
+      <w:r>
+        <w:rPr>
+          <w:rFonts w:ascii="Courier New" w:hAnsi="Courier New" w:cs="Courier New"/>
+          <w:highlight w:val="red"/>
+        </w:rPr>
+        <w:t>999</w:t>
+      </w:r>
+      <w:r>
+        <w:rPr>
+          <w:rFonts w:ascii="Courier New" w:hAnsi="Courier New" w:cs="Courier New"/>
+        </w:rPr>
+        <w:t>87653232345678</w:t>
       </w:r>
       <w:r>
         <w:rPr>
@@ -130,13 +49,39 @@
           <w:rFonts w:ascii="Courier New" w:hAnsi="Courier New" w:cs="Courier New"/>
           <w:highlight w:val="red"/>
         </w:rPr>
-        <w:t>9</w:t>
-      </w:r>
-      <w:r>
-        <w:rPr>
-          <w:rFonts w:ascii="Courier New" w:hAnsi="Courier New" w:cs="Courier New"/>
-        </w:rPr>
-        <w:t>543467893212345</w:t>
+        <w:t>999</w:t>
+      </w:r>
+      <w:r>
+        <w:rPr>
+          <w:rFonts w:ascii="Courier New" w:hAnsi="Courier New" w:cs="Courier New"/>
+        </w:rPr>
+        <w:t>8768</w:t>
+      </w:r>
+      <w:r>
+        <w:rPr>
+          <w:rFonts w:ascii="Courier New" w:hAnsi="Courier New" w:cs="Courier New"/>
+          <w:highlight w:val="red"/>
+        </w:rPr>
+        <w:t>9999</w:t>
+      </w:r>
+      <w:r>
+        <w:rPr>
+          <w:rFonts w:ascii="Courier New" w:hAnsi="Courier New" w:cs="Courier New"/>
+        </w:rPr>
+        <w:t>4334</w:t>
+      </w:r>
+      <w:r>
+        <w:rPr>
+          <w:rFonts w:ascii="Courier New" w:hAnsi="Courier New" w:cs="Courier New"/>
+          <w:highlight w:val="red"/>
+        </w:rPr>
+        <w:t>99</w:t>
+      </w:r>
+      <w:r>
+        <w:rPr>
+          <w:rFonts w:ascii="Courier New" w:hAnsi="Courier New" w:cs="Courier New"/>
+        </w:rPr>
+        <w:t>68768</w:t>
       </w:r>
       <w:r>
         <w:rPr>
@@ -151,6 +96,170 @@
         </w:rPr>
         <w:t>8</w:t>
       </w:r>
+    </w:p>
+    <w:p>
+      <w:pPr>
+        <w:autoSpaceDE w:val="0"/>
+        <w:autoSpaceDN w:val="0"/>
+        <w:adjustRightInd w:val="0"/>
+        <w:spacing w:after="0" w:line="240" w:lineRule="auto"/>
+        <w:rPr>
+          <w:rFonts w:ascii="Courier New" w:hAnsi="Courier New" w:cs="Courier New"/>
+        </w:rPr>
+      </w:pPr>
+      <w:r>
+        <w:rPr>
+          <w:rFonts w:ascii="Courier New" w:hAnsi="Courier New" w:cs="Courier New"/>
+        </w:rPr>
+        <w:t>234349875497993987678964345987667899865667998765434194567998</w:t>
+      </w:r>
+      <w:r>
+        <w:rPr>
+          <w:rFonts w:ascii="Courier New" w:hAnsi="Courier New" w:cs="Courier New"/>
+          <w:highlight w:val="red"/>
+        </w:rPr>
+        <w:t>999</w:t>
+      </w:r>
+      <w:r>
+        <w:rPr>
+          <w:rFonts w:ascii="Courier New" w:hAnsi="Courier New" w:cs="Courier New"/>
+        </w:rPr>
+        <w:t>42101234</w:t>
+      </w:r>
+      <w:r>
+        <w:rPr>
+          <w:rFonts w:ascii="Courier New" w:hAnsi="Courier New" w:cs="Courier New"/>
+          <w:highlight w:val="red"/>
+        </w:rPr>
+        <w:t>999</w:t>
+      </w:r>
+      <w:r>
+        <w:rPr>
+          <w:rFonts w:ascii="Courier New" w:hAnsi="Courier New" w:cs="Courier New"/>
+        </w:rPr>
+        <w:t>878</w:t>
+      </w:r>
+      <w:r>
+        <w:rPr>
+          <w:rFonts w:ascii="Courier New" w:hAnsi="Courier New" w:cs="Courier New"/>
+          <w:highlight w:val="red"/>
+        </w:rPr>
+        <w:t>9</w:t>
+      </w:r>
+      <w:r>
+        <w:rPr>
+          <w:rFonts w:ascii="Courier New" w:hAnsi="Courier New" w:cs="Courier New"/>
+        </w:rPr>
+        <w:t>8</w:t>
+      </w:r>
+      <w:r>
+        <w:rPr>
+          <w:rFonts w:ascii="Courier New" w:hAnsi="Courier New" w:cs="Courier New"/>
+          <w:highlight w:val="red"/>
+        </w:rPr>
+        <w:t>9</w:t>
+      </w:r>
+      <w:r>
+        <w:rPr>
+          <w:rFonts w:ascii="Courier New" w:hAnsi="Courier New" w:cs="Courier New"/>
+        </w:rPr>
+        <w:t>65678</w:t>
+      </w:r>
+      <w:r>
+        <w:rPr>
+          <w:rFonts w:ascii="Courier New" w:hAnsi="Courier New" w:cs="Courier New"/>
+          <w:highlight w:val="red"/>
+        </w:rPr>
+        <w:t>9</w:t>
+      </w:r>
+      <w:r>
+        <w:rPr>
+          <w:rFonts w:ascii="Courier New" w:hAnsi="Courier New" w:cs="Courier New"/>
+        </w:rPr>
+        <w:t>8</w:t>
+      </w:r>
+      <w:r>
+        <w:rPr>
+          <w:rFonts w:ascii="Courier New" w:hAnsi="Courier New" w:cs="Courier New"/>
+          <w:highlight w:val="red"/>
+        </w:rPr>
+        <w:t>9</w:t>
+      </w:r>
+      <w:r>
+        <w:rPr>
+          <w:rFonts w:ascii="Courier New" w:hAnsi="Courier New" w:cs="Courier New"/>
+        </w:rPr>
+        <w:t>12</w:t>
+      </w:r>
+      <w:r>
+        <w:rPr>
+          <w:rFonts w:ascii="Courier New" w:hAnsi="Courier New" w:cs="Courier New"/>
+          <w:highlight w:val="red"/>
+        </w:rPr>
+        <w:t>9</w:t>
+      </w:r>
+      <w:r>
+        <w:rPr>
+          <w:rFonts w:ascii="Courier New" w:hAnsi="Courier New" w:cs="Courier New"/>
+        </w:rPr>
+        <w:t>8855657</w:t>
+      </w:r>
+      <w:r>
+        <w:rPr>
+          <w:rFonts w:ascii="Courier New" w:hAnsi="Courier New" w:cs="Courier New"/>
+          <w:highlight w:val="red"/>
+        </w:rPr>
+        <w:t>9</w:t>
+      </w:r>
+      <w:r>
+        <w:rPr>
+          <w:rFonts w:ascii="Courier New" w:hAnsi="Courier New" w:cs="Courier New"/>
+        </w:rPr>
+        <w:t>7</w:t>
+      </w:r>
+    </w:p>
+    <w:p>
+      <w:pPr>
+        <w:autoSpaceDE w:val="0"/>
+        <w:autoSpaceDN w:val="0"/>
+        <w:adjustRightInd w:val="0"/>
+        <w:spacing w:after="0" w:line="240" w:lineRule="auto"/>
+        <w:rPr>
+          <w:rFonts w:ascii="Courier New" w:hAnsi="Courier New" w:cs="Courier New"/>
+        </w:rPr>
+      </w:pPr>
+      <w:r>
+        <w:rPr>
+          <w:rFonts w:ascii="Courier New" w:hAnsi="Courier New" w:cs="Courier New"/>
+        </w:rPr>
+        <w:t>345698764346789876569891239976556999754357899996545989678987678</w:t>
+      </w:r>
+      <w:r>
+        <w:rPr>
+          <w:rFonts w:ascii="Courier New" w:hAnsi="Courier New" w:cs="Courier New"/>
+          <w:highlight w:val="red"/>
+        </w:rPr>
+        <w:t>9</w:t>
+      </w:r>
+      <w:r>
+        <w:rPr>
+          <w:rFonts w:ascii="Courier New" w:hAnsi="Courier New" w:cs="Courier New"/>
+        </w:rPr>
+        <w:t>422236</w:t>
+      </w:r>
+      <w:r>
+        <w:rPr>
+          <w:rFonts w:ascii="Courier New" w:hAnsi="Courier New" w:cs="Courier New"/>
+          <w:highlight w:val="red"/>
+        </w:rPr>
+        <w:t>9</w:t>
+      </w:r>
+      <w:r>
+        <w:rPr>
+          <w:rFonts w:ascii="Courier New" w:hAnsi="Courier New" w:cs="Courier New"/>
+        </w:rPr>
+        <w:t>88976</w:t>
+      </w:r>
       <w:r>
         <w:rPr>
           <w:rFonts w:ascii="Courier New" w:hAnsi="Courier New" w:cs="Courier New"/>
@@ -162,6 +271,197 @@
         <w:rPr>
           <w:rFonts w:ascii="Courier New" w:hAnsi="Courier New" w:cs="Courier New"/>
         </w:rPr>
+        <w:t>7654555678</w:t>
+      </w:r>
+      <w:r>
+        <w:rPr>
+          <w:rFonts w:ascii="Courier New" w:hAnsi="Courier New" w:cs="Courier New"/>
+          <w:highlight w:val="red"/>
+        </w:rPr>
+        <w:t>99</w:t>
+      </w:r>
+      <w:r>
+        <w:rPr>
+          <w:rFonts w:ascii="Courier New" w:hAnsi="Courier New" w:cs="Courier New"/>
+        </w:rPr>
+        <w:t>8764303556</w:t>
+      </w:r>
+    </w:p>
+    <w:p>
+      <w:pPr>
+        <w:autoSpaceDE w:val="0"/>
+        <w:autoSpaceDN w:val="0"/>
+        <w:adjustRightInd w:val="0"/>
+        <w:spacing w:after="0" w:line="240" w:lineRule="auto"/>
+        <w:rPr>
+          <w:rFonts w:ascii="Courier New" w:hAnsi="Courier New" w:cs="Courier New"/>
+        </w:rPr>
+      </w:pPr>
+      <w:r>
+        <w:rPr>
+          <w:rFonts w:ascii="Courier New" w:hAnsi="Courier New" w:cs="Courier New"/>
+        </w:rPr>
+        <w:t>456899889234899965498792997654345797643234789987659878999986568</w:t>
+      </w:r>
+      <w:r>
+        <w:rPr>
+          <w:rFonts w:ascii="Courier New" w:hAnsi="Courier New" w:cs="Courier New"/>
+          <w:highlight w:val="red"/>
+        </w:rPr>
+        <w:t>99</w:t>
+      </w:r>
+      <w:r>
+        <w:rPr>
+          <w:rFonts w:ascii="Courier New" w:hAnsi="Courier New" w:cs="Courier New"/>
+        </w:rPr>
+        <w:t>34545</w:t>
+      </w:r>
+      <w:r>
+        <w:rPr>
+          <w:rFonts w:ascii="Courier New" w:hAnsi="Courier New" w:cs="Courier New"/>
+          <w:highlight w:val="red"/>
+        </w:rPr>
+        <w:t>9</w:t>
+      </w:r>
+      <w:r>
+        <w:rPr>
+          <w:rFonts w:ascii="Courier New" w:hAnsi="Courier New" w:cs="Courier New"/>
+        </w:rPr>
+        <w:t>7686588</w:t>
+      </w:r>
+      <w:r>
+        <w:rPr>
+          <w:rFonts w:ascii="Courier New" w:hAnsi="Courier New" w:cs="Courier New"/>
+          <w:highlight w:val="red"/>
+        </w:rPr>
+        <w:t>9</w:t>
+      </w:r>
+      <w:r>
+        <w:rPr>
+          <w:rFonts w:ascii="Courier New" w:hAnsi="Courier New" w:cs="Courier New"/>
+        </w:rPr>
+        <w:t>54343458</w:t>
+      </w:r>
+      <w:r>
+        <w:rPr>
+          <w:rFonts w:ascii="Courier New" w:hAnsi="Courier New" w:cs="Courier New"/>
+          <w:highlight w:val="red"/>
+        </w:rPr>
+        <w:t>9</w:t>
+      </w:r>
+      <w:r>
+        <w:rPr>
+          <w:rFonts w:ascii="Courier New" w:hAnsi="Courier New" w:cs="Courier New"/>
+          <w:highlight w:val="red"/>
+        </w:rPr>
+        <w:t>9</w:t>
+      </w:r>
+      <w:r>
+        <w:rPr>
+          <w:rFonts w:ascii="Courier New" w:hAnsi="Courier New" w:cs="Courier New"/>
+          <w:highlight w:val="red"/>
+        </w:rPr>
+        <w:t>99</w:t>
+      </w:r>
+      <w:r>
+        <w:rPr>
+          <w:rFonts w:ascii="Courier New" w:hAnsi="Courier New" w:cs="Courier New"/>
+        </w:rPr>
+        <w:t>654212347</w:t>
+      </w:r>
+    </w:p>
+    <w:p>
+      <w:pPr>
+        <w:autoSpaceDE w:val="0"/>
+        <w:autoSpaceDN w:val="0"/>
+        <w:adjustRightInd w:val="0"/>
+        <w:spacing w:after="0" w:line="240" w:lineRule="auto"/>
+        <w:rPr>
+          <w:rFonts w:ascii="Courier New" w:hAnsi="Courier New" w:cs="Courier New"/>
+        </w:rPr>
+      </w:pPr>
+      <w:r>
+        <w:rPr>
+          <w:rFonts w:ascii="Courier New" w:hAnsi="Courier New" w:cs="Courier New"/>
+        </w:rPr>
+        <w:t>56799999894599987998768987654325469876434569649887986798784545678</w:t>
+      </w:r>
+      <w:r>
+        <w:rPr>
+          <w:rFonts w:ascii="Courier New" w:hAnsi="Courier New" w:cs="Courier New"/>
+          <w:highlight w:val="red"/>
+        </w:rPr>
+        <w:t>9</w:t>
+      </w:r>
+      <w:r>
+        <w:rPr>
+          <w:rFonts w:ascii="Courier New" w:hAnsi="Courier New" w:cs="Courier New"/>
+        </w:rPr>
+        <w:t>865</w:t>
+      </w:r>
+      <w:r>
+        <w:rPr>
+          <w:rFonts w:ascii="Courier New" w:hAnsi="Courier New" w:cs="Courier New"/>
+          <w:highlight w:val="red"/>
+        </w:rPr>
+        <w:t>9</w:t>
+      </w:r>
+      <w:r>
+        <w:rPr>
+          <w:rFonts w:ascii="Courier New" w:hAnsi="Courier New" w:cs="Courier New"/>
+        </w:rPr>
+        <w:t>8</w:t>
+      </w:r>
+      <w:r>
+        <w:rPr>
+          <w:rFonts w:ascii="Courier New" w:hAnsi="Courier New" w:cs="Courier New"/>
+          <w:highlight w:val="red"/>
+        </w:rPr>
+        <w:t>9</w:t>
+      </w:r>
+      <w:r>
+        <w:rPr>
+          <w:rFonts w:ascii="Courier New" w:hAnsi="Courier New" w:cs="Courier New"/>
+        </w:rPr>
+        <w:t>5434678</w:t>
+      </w:r>
+      <w:r>
+        <w:rPr>
+          <w:rFonts w:ascii="Courier New" w:hAnsi="Courier New" w:cs="Courier New"/>
+          <w:highlight w:val="red"/>
+        </w:rPr>
+        <w:t>9</w:t>
+      </w:r>
+      <w:r>
+        <w:rPr>
+          <w:rFonts w:ascii="Courier New" w:hAnsi="Courier New" w:cs="Courier New"/>
+        </w:rPr>
+        <w:t>3212345</w:t>
+      </w:r>
+      <w:r>
+        <w:rPr>
+          <w:rFonts w:ascii="Courier New" w:hAnsi="Courier New" w:cs="Courier New"/>
+          <w:highlight w:val="red"/>
+        </w:rPr>
+        <w:t>9</w:t>
+      </w:r>
+      <w:r>
+        <w:rPr>
+          <w:rFonts w:ascii="Courier New" w:hAnsi="Courier New" w:cs="Courier New"/>
+        </w:rPr>
+        <w:t>8</w:t>
+      </w:r>
+      <w:r>
+        <w:rPr>
+          <w:rFonts w:ascii="Courier New" w:hAnsi="Courier New" w:cs="Courier New"/>
+          <w:highlight w:val="red"/>
+        </w:rPr>
+        <w:t>99</w:t>
+      </w:r>
+      <w:r>
+        <w:rPr>
+          <w:rFonts w:ascii="Courier New" w:hAnsi="Courier New" w:cs="Courier New"/>
+        </w:rPr>
         <w:t>76</w:t>
       </w:r>
       <w:r>
@@ -192,7 +492,20 @@
         <w:rPr>
           <w:rFonts w:ascii="Courier New" w:hAnsi="Courier New" w:cs="Courier New"/>
         </w:rPr>
-        <w:t>87989898789678999897657898766412347986587678932999765899653234589897</w:t>
+        <w:t>879898987896789998976578987664123479865876789329997658996532345898</w:t>
+      </w:r>
+      <w:r>
+        <w:rPr>
+          <w:rFonts w:ascii="Courier New" w:hAnsi="Courier New" w:cs="Courier New"/>
+          <w:highlight w:val="red"/>
+        </w:rPr>
+        <w:t>9</w:t>
+      </w:r>
+      <w:r>
+        <w:rPr>
+          <w:rFonts w:ascii="Courier New" w:hAnsi="Courier New" w:cs="Courier New"/>
+        </w:rPr>
+        <w:t>7</w:t>
       </w:r>
       <w:r>
         <w:rPr>
@@ -218,7 +531,20 @@
         <w:rPr>
           <w:rFonts w:ascii="Courier New" w:hAnsi="Courier New" w:cs="Courier New"/>
         </w:rPr>
-        <w:t>3234593210123</w:t>
+        <w:t>32345</w:t>
+      </w:r>
+      <w:r>
+        <w:rPr>
+          <w:rFonts w:ascii="Courier New" w:hAnsi="Courier New" w:cs="Courier New"/>
+          <w:highlight w:val="red"/>
+        </w:rPr>
+        <w:t>9</w:t>
+      </w:r>
+      <w:r>
+        <w:rPr>
+          <w:rFonts w:ascii="Courier New" w:hAnsi="Courier New" w:cs="Courier New"/>
+        </w:rPr>
+        <w:t>3210123</w:t>
       </w:r>
       <w:r>
         <w:rPr>
@@ -257,7 +583,14 @@
         <w:rPr>
           <w:rFonts w:ascii="Courier New" w:hAnsi="Courier New" w:cs="Courier New"/>
         </w:rPr>
-        <w:t>34699</w:t>
+        <w:t>346</w:t>
+      </w:r>
+      <w:r>
+        <w:rPr>
+          <w:rFonts w:ascii="Courier New" w:hAnsi="Courier New" w:cs="Courier New"/>
+          <w:highlight w:val="red"/>
+        </w:rPr>
+        <w:t>99</w:t>
       </w:r>
     </w:p>
     <w:p>
@@ -325,8 +658,28 @@
       <w:r>
         <w:rPr>
           <w:rFonts w:ascii="Courier New" w:hAnsi="Courier New" w:cs="Courier New"/>
-        </w:rPr>
-        <w:t>12568943123</w:t>
+          <w:highlight w:val="green"/>
+        </w:rPr>
+        <w:t>1</w:t>
+      </w:r>
+      <w:r>
+        <w:rPr>
+          <w:rFonts w:ascii="Courier New" w:hAnsi="Courier New" w:cs="Courier New"/>
+        </w:rPr>
+        <w:t>2568</w:t>
+      </w:r>
+      <w:r>
+        <w:rPr>
+          <w:rFonts w:ascii="Courier New" w:hAnsi="Courier New" w:cs="Courier New"/>
+          <w:highlight w:val="red"/>
+        </w:rPr>
+        <w:t>9</w:t>
+      </w:r>
+      <w:r>
+        <w:rPr>
+          <w:rFonts w:ascii="Courier New" w:hAnsi="Courier New" w:cs="Courier New"/>
+        </w:rPr>
+        <w:t>43123</w:t>
       </w:r>
       <w:r>
         <w:rPr>
@@ -365,7 +718,14 @@
         <w:rPr>
           <w:rFonts w:ascii="Courier New" w:hAnsi="Courier New" w:cs="Courier New"/>
         </w:rPr>
-        <w:t>8789</w:t>
+        <w:t>878</w:t>
+      </w:r>
+      <w:r>
+        <w:rPr>
+          <w:rFonts w:ascii="Courier New" w:hAnsi="Courier New" w:cs="Courier New"/>
+          <w:highlight w:val="red"/>
+        </w:rPr>
+        <w:t>9</w:t>
       </w:r>
     </w:p>
     <w:p>
@@ -408,7 +768,20 @@
         <w:rPr>
           <w:rFonts w:ascii="Courier New" w:hAnsi="Courier New" w:cs="Courier New"/>
         </w:rPr>
-        <w:t>367954323</w:t>
+        <w:t>367</w:t>
+      </w:r>
+      <w:r>
+        <w:rPr>
+          <w:rFonts w:ascii="Courier New" w:hAnsi="Courier New" w:cs="Courier New"/>
+          <w:highlight w:val="red"/>
+        </w:rPr>
+        <w:t>9</w:t>
+      </w:r>
+      <w:r>
+        <w:rPr>
+          <w:rFonts w:ascii="Courier New" w:hAnsi="Courier New" w:cs="Courier New"/>
+        </w:rPr>
+        <w:t>54323</w:t>
       </w:r>
       <w:r>
         <w:rPr>
@@ -447,7 +820,20 @@
         <w:rPr>
           <w:rFonts w:ascii="Courier New" w:hAnsi="Courier New" w:cs="Courier New"/>
         </w:rPr>
-        <w:t>895</w:t>
+        <w:t>8</w:t>
+      </w:r>
+      <w:r>
+        <w:rPr>
+          <w:rFonts w:ascii="Courier New" w:hAnsi="Courier New" w:cs="Courier New"/>
+          <w:highlight w:val="red"/>
+        </w:rPr>
+        <w:t>9</w:t>
+      </w:r>
+      <w:r>
+        <w:rPr>
+          <w:rFonts w:ascii="Courier New" w:hAnsi="Courier New" w:cs="Courier New"/>
+        </w:rPr>
+        <w:t>5</w:t>
       </w:r>
     </w:p>
     <w:p>
@@ -503,7 +889,20 @@
         <w:rPr>
           <w:rFonts w:ascii="Courier New" w:hAnsi="Courier New" w:cs="Courier New"/>
         </w:rPr>
-        <w:t>7897673</w:t>
+        <w:t>78</w:t>
+      </w:r>
+      <w:r>
+        <w:rPr>
+          <w:rFonts w:ascii="Courier New" w:hAnsi="Courier New" w:cs="Courier New"/>
+          <w:highlight w:val="red"/>
+        </w:rPr>
+        <w:t>9</w:t>
+      </w:r>
+      <w:r>
+        <w:rPr>
+          <w:rFonts w:ascii="Courier New" w:hAnsi="Courier New" w:cs="Courier New"/>
+        </w:rPr>
+        <w:t>7673</w:t>
       </w:r>
       <w:r>
         <w:rPr>
@@ -541,8 +940,15 @@
       <w:r>
         <w:rPr>
           <w:rFonts w:ascii="Courier New" w:hAnsi="Courier New" w:cs="Courier New"/>
-        </w:rPr>
-        <w:t>934</w:t>
+          <w:highlight w:val="red"/>
+        </w:rPr>
+        <w:t>9</w:t>
+      </w:r>
+      <w:r>
+        <w:rPr>
+          <w:rFonts w:ascii="Courier New" w:hAnsi="Courier New" w:cs="Courier New"/>
+        </w:rPr>
+        <w:t>34</w:t>
       </w:r>
     </w:p>
     <w:p>
@@ -584,8 +990,15 @@
       <w:r>
         <w:rPr>
           <w:rFonts w:ascii="Courier New" w:hAnsi="Courier New" w:cs="Courier New"/>
-        </w:rPr>
-        <w:t>99878</w:t>
+          <w:highlight w:val="red"/>
+        </w:rPr>
+        <w:t>99</w:t>
+      </w:r>
+      <w:r>
+        <w:rPr>
+          <w:rFonts w:ascii="Courier New" w:hAnsi="Courier New" w:cs="Courier New"/>
+        </w:rPr>
+        <w:t>878</w:t>
       </w:r>
       <w:r>
         <w:rPr>
@@ -680,7 +1093,20 @@
         <w:rPr>
           <w:rFonts w:ascii="Courier New" w:hAnsi="Courier New" w:cs="Courier New"/>
         </w:rPr>
-        <w:t>898</w:t>
+        <w:t>8</w:t>
+      </w:r>
+      <w:r>
+        <w:rPr>
+          <w:rFonts w:ascii="Courier New" w:hAnsi="Courier New" w:cs="Courier New"/>
+          <w:highlight w:val="red"/>
+        </w:rPr>
+        <w:t>9</w:t>
+      </w:r>
+      <w:r>
+        <w:rPr>
+          <w:rFonts w:ascii="Courier New" w:hAnsi="Courier New" w:cs="Courier New"/>
+        </w:rPr>
+        <w:t>8</w:t>
       </w:r>
       <w:r>
         <w:rPr>
@@ -775,7 +1201,20 @@
         <w:rPr>
           <w:rFonts w:ascii="Courier New" w:hAnsi="Courier New" w:cs="Courier New"/>
         </w:rPr>
-        <w:t>67893</w:t>
+        <w:t>678</w:t>
+      </w:r>
+      <w:r>
+        <w:rPr>
+          <w:rFonts w:ascii="Courier New" w:hAnsi="Courier New" w:cs="Courier New"/>
+          <w:highlight w:val="red"/>
+        </w:rPr>
+        <w:t>9</w:t>
+      </w:r>
+      <w:r>
+        <w:rPr>
+          <w:rFonts w:ascii="Courier New" w:hAnsi="Courier New" w:cs="Courier New"/>
+        </w:rPr>
+        <w:t>3</w:t>
       </w:r>
       <w:r>
         <w:rPr>
@@ -814,7 +1253,14 @@
         <w:rPr>
           <w:rFonts w:ascii="Courier New" w:hAnsi="Courier New" w:cs="Courier New"/>
         </w:rPr>
-        <w:t>499</w:t>
+        <w:t>4</w:t>
+      </w:r>
+      <w:r>
+        <w:rPr>
+          <w:rFonts w:ascii="Courier New" w:hAnsi="Courier New" w:cs="Courier New"/>
+          <w:highlight w:val="red"/>
+        </w:rPr>
+        <w:t>99</w:t>
       </w:r>
     </w:p>
     <w:p>
@@ -870,7 +1316,20 @@
         <w:rPr>
           <w:rFonts w:ascii="Courier New" w:hAnsi="Courier New" w:cs="Courier New"/>
         </w:rPr>
-        <w:t>4449545</w:t>
+        <w:t>444</w:t>
+      </w:r>
+      <w:r>
+        <w:rPr>
+          <w:rFonts w:ascii="Courier New" w:hAnsi="Courier New" w:cs="Courier New"/>
+          <w:highlight w:val="red"/>
+        </w:rPr>
+        <w:t>9</w:t>
+      </w:r>
+      <w:r>
+        <w:rPr>
+          <w:rFonts w:ascii="Courier New" w:hAnsi="Courier New" w:cs="Courier New"/>
+        </w:rPr>
+        <w:t>545</w:t>
       </w:r>
       <w:r>
         <w:rPr>
@@ -896,7 +1355,20 @@
         <w:rPr>
           <w:rFonts w:ascii="Courier New" w:hAnsi="Courier New" w:cs="Courier New"/>
         </w:rPr>
-        <w:t>3987</w:t>
+        <w:t>3</w:t>
+      </w:r>
+      <w:r>
+        <w:rPr>
+          <w:rFonts w:ascii="Courier New" w:hAnsi="Courier New" w:cs="Courier New"/>
+          <w:highlight w:val="red"/>
+        </w:rPr>
+        <w:t>9</w:t>
+      </w:r>
+      <w:r>
+        <w:rPr>
+          <w:rFonts w:ascii="Courier New" w:hAnsi="Courier New" w:cs="Courier New"/>
+        </w:rPr>
+        <w:t>87</w:t>
       </w:r>
     </w:p>
     <w:p>
@@ -951,8 +1423,41 @@
       <w:r>
         <w:rPr>
           <w:rFonts w:ascii="Courier New" w:hAnsi="Courier New" w:cs="Courier New"/>
-        </w:rPr>
-        <w:t>932349598</w:t>
+          <w:highlight w:val="red"/>
+        </w:rPr>
+        <w:t>9</w:t>
+      </w:r>
+      <w:r>
+        <w:rPr>
+          <w:rFonts w:ascii="Courier New" w:hAnsi="Courier New" w:cs="Courier New"/>
+        </w:rPr>
+        <w:t>3234</w:t>
+      </w:r>
+      <w:r>
+        <w:rPr>
+          <w:rFonts w:ascii="Courier New" w:hAnsi="Courier New" w:cs="Courier New"/>
+          <w:highlight w:val="red"/>
+        </w:rPr>
+        <w:t>9</w:t>
+      </w:r>
+      <w:r>
+        <w:rPr>
+          <w:rFonts w:ascii="Courier New" w:hAnsi="Courier New" w:cs="Courier New"/>
+        </w:rPr>
+        <w:t>5</w:t>
+      </w:r>
+      <w:r>
+        <w:rPr>
+          <w:rFonts w:ascii="Courier New" w:hAnsi="Courier New" w:cs="Courier New"/>
+          <w:highlight w:val="red"/>
+        </w:rPr>
+        <w:t>9</w:t>
+      </w:r>
+      <w:r>
+        <w:rPr>
+          <w:rFonts w:ascii="Courier New" w:hAnsi="Courier New" w:cs="Courier New"/>
+        </w:rPr>
+        <w:t>8</w:t>
       </w:r>
       <w:r>
         <w:rPr>
@@ -978,7 +1483,20 @@
         <w:rPr>
           <w:rFonts w:ascii="Courier New" w:hAnsi="Courier New" w:cs="Courier New"/>
         </w:rPr>
-        <w:t>2976</w:t>
+        <w:t>2</w:t>
+      </w:r>
+      <w:r>
+        <w:rPr>
+          <w:rFonts w:ascii="Courier New" w:hAnsi="Courier New" w:cs="Courier New"/>
+          <w:highlight w:val="red"/>
+        </w:rPr>
+        <w:t>9</w:t>
+      </w:r>
+      <w:r>
+        <w:rPr>
+          <w:rFonts w:ascii="Courier New" w:hAnsi="Courier New" w:cs="Courier New"/>
+        </w:rPr>
+        <w:t>76</w:t>
       </w:r>
     </w:p>
     <w:p>
@@ -1047,7 +1565,46 @@
         <w:rPr>
           <w:rFonts w:ascii="Courier New" w:hAnsi="Courier New" w:cs="Courier New"/>
         </w:rPr>
-        <w:t>8934989677</w:t>
+        <w:t>8</w:t>
+      </w:r>
+      <w:r>
+        <w:rPr>
+          <w:rFonts w:ascii="Courier New" w:hAnsi="Courier New" w:cs="Courier New"/>
+          <w:highlight w:val="red"/>
+        </w:rPr>
+        <w:t>9</w:t>
+      </w:r>
+      <w:r>
+        <w:rPr>
+          <w:rFonts w:ascii="Courier New" w:hAnsi="Courier New" w:cs="Courier New"/>
+        </w:rPr>
+        <w:t>34</w:t>
+      </w:r>
+      <w:r>
+        <w:rPr>
+          <w:rFonts w:ascii="Courier New" w:hAnsi="Courier New" w:cs="Courier New"/>
+          <w:highlight w:val="red"/>
+        </w:rPr>
+        <w:t>9</w:t>
+      </w:r>
+      <w:r>
+        <w:rPr>
+          <w:rFonts w:ascii="Courier New" w:hAnsi="Courier New" w:cs="Courier New"/>
+        </w:rPr>
+        <w:t>8</w:t>
+      </w:r>
+      <w:r>
+        <w:rPr>
+          <w:rFonts w:ascii="Courier New" w:hAnsi="Courier New" w:cs="Courier New"/>
+          <w:highlight w:val="red"/>
+        </w:rPr>
+        <w:t>9</w:t>
+      </w:r>
+      <w:r>
+        <w:rPr>
+          <w:rFonts w:ascii="Courier New" w:hAnsi="Courier New" w:cs="Courier New"/>
+        </w:rPr>
+        <w:t>677</w:t>
       </w:r>
       <w:r>
         <w:rPr>
@@ -1073,7 +1630,20 @@
         <w:rPr>
           <w:rFonts w:ascii="Courier New" w:hAnsi="Courier New" w:cs="Courier New"/>
         </w:rPr>
-        <w:t>79765</w:t>
+        <w:t>7</w:t>
+      </w:r>
+      <w:r>
+        <w:rPr>
+          <w:rFonts w:ascii="Courier New" w:hAnsi="Courier New" w:cs="Courier New"/>
+          <w:highlight w:val="red"/>
+        </w:rPr>
+        <w:t>9</w:t>
+      </w:r>
+      <w:r>
+        <w:rPr>
+          <w:rFonts w:ascii="Courier New" w:hAnsi="Courier New" w:cs="Courier New"/>
+        </w:rPr>
+        <w:t>765</w:t>
       </w:r>
     </w:p>
     <w:p>
@@ -1128,8 +1698,41 @@
       <w:r>
         <w:rPr>
           <w:rFonts w:ascii="Courier New" w:hAnsi="Courier New" w:cs="Courier New"/>
-        </w:rPr>
-        <w:t>979498784567</w:t>
+          <w:highlight w:val="red"/>
+        </w:rPr>
+        <w:t>9</w:t>
+      </w:r>
+      <w:r>
+        <w:rPr>
+          <w:rFonts w:ascii="Courier New" w:hAnsi="Courier New" w:cs="Courier New"/>
+        </w:rPr>
+        <w:t>7</w:t>
+      </w:r>
+      <w:r>
+        <w:rPr>
+          <w:rFonts w:ascii="Courier New" w:hAnsi="Courier New" w:cs="Courier New"/>
+          <w:highlight w:val="red"/>
+        </w:rPr>
+        <w:t>9</w:t>
+      </w:r>
+      <w:r>
+        <w:rPr>
+          <w:rFonts w:ascii="Courier New" w:hAnsi="Courier New" w:cs="Courier New"/>
+        </w:rPr>
+        <w:t>4</w:t>
+      </w:r>
+      <w:r>
+        <w:rPr>
+          <w:rFonts w:ascii="Courier New" w:hAnsi="Courier New" w:cs="Courier New"/>
+          <w:highlight w:val="red"/>
+        </w:rPr>
+        <w:t>9</w:t>
+      </w:r>
+      <w:r>
+        <w:rPr>
+          <w:rFonts w:ascii="Courier New" w:hAnsi="Courier New" w:cs="Courier New"/>
+        </w:rPr>
+        <w:t>8784567</w:t>
       </w:r>
       <w:r>
         <w:rPr>
@@ -1198,7 +1801,40 @@
         <w:rPr>
           <w:rFonts w:ascii="Courier New" w:hAnsi="Courier New" w:cs="Courier New"/>
         </w:rPr>
-        <w:t>75689876739799</w:t>
+        <w:t>7568</w:t>
+      </w:r>
+      <w:r>
+        <w:rPr>
+          <w:rFonts w:ascii="Courier New" w:hAnsi="Courier New" w:cs="Courier New"/>
+          <w:highlight w:val="red"/>
+        </w:rPr>
+        <w:t>9</w:t>
+      </w:r>
+      <w:r>
+        <w:rPr>
+          <w:rFonts w:ascii="Courier New" w:hAnsi="Courier New" w:cs="Courier New"/>
+        </w:rPr>
+        <w:t>87673</w:t>
+      </w:r>
+      <w:r>
+        <w:rPr>
+          <w:rFonts w:ascii="Courier New" w:hAnsi="Courier New" w:cs="Courier New"/>
+          <w:highlight w:val="red"/>
+        </w:rPr>
+        <w:t>9</w:t>
+      </w:r>
+      <w:r>
+        <w:rPr>
+          <w:rFonts w:ascii="Courier New" w:hAnsi="Courier New" w:cs="Courier New"/>
+        </w:rPr>
+        <w:t>7</w:t>
+      </w:r>
+      <w:r>
+        <w:rPr>
+          <w:rFonts w:ascii="Courier New" w:hAnsi="Courier New" w:cs="Courier New"/>
+          <w:highlight w:val="red"/>
+        </w:rPr>
+        <w:t>99</w:t>
       </w:r>
       <w:r>
         <w:rPr>
@@ -1254,7 +1890,33 @@
         <w:rPr>
           <w:rFonts w:ascii="Courier New" w:hAnsi="Courier New" w:cs="Courier New"/>
         </w:rPr>
-        <w:t>87645789656235798</w:t>
+        <w:t>8764578</w:t>
+      </w:r>
+      <w:r>
+        <w:rPr>
+          <w:rFonts w:ascii="Courier New" w:hAnsi="Courier New" w:cs="Courier New"/>
+          <w:highlight w:val="red"/>
+        </w:rPr>
+        <w:t>9</w:t>
+      </w:r>
+      <w:r>
+        <w:rPr>
+          <w:rFonts w:ascii="Courier New" w:hAnsi="Courier New" w:cs="Courier New"/>
+        </w:rPr>
+        <w:t>6562357</w:t>
+      </w:r>
+      <w:r>
+        <w:rPr>
+          <w:rFonts w:ascii="Courier New" w:hAnsi="Courier New" w:cs="Courier New"/>
+          <w:highlight w:val="red"/>
+        </w:rPr>
+        <w:t>9</w:t>
+      </w:r>
+      <w:r>
+        <w:rPr>
+          <w:rFonts w:ascii="Courier New" w:hAnsi="Courier New" w:cs="Courier New"/>
+        </w:rPr>
+        <w:t>8</w:t>
       </w:r>
       <w:r>
         <w:rPr>
@@ -1267,194 +1929,864 @@
         <w:rPr>
           <w:rFonts w:ascii="Courier New" w:hAnsi="Courier New" w:cs="Courier New"/>
         </w:rPr>
-        <w:t>49776210</w:t>
-      </w:r>
-    </w:p>
-    <w:p>
-      <w:pPr>
-        <w:autoSpaceDE w:val="0"/>
-        <w:autoSpaceDN w:val="0"/>
-        <w:adjustRightInd w:val="0"/>
-        <w:spacing w:after="0" w:line="240" w:lineRule="auto"/>
-        <w:rPr>
-          <w:rFonts w:ascii="Courier New" w:hAnsi="Courier New" w:cs="Courier New"/>
-        </w:rPr>
-      </w:pPr>
-      <w:r>
-        <w:rPr>
-          <w:rFonts w:ascii="Courier New" w:hAnsi="Courier New" w:cs="Courier New"/>
-        </w:rPr>
-        <w:t>8765432193499998989429976798767697663445789993998789789769876543236567998436789543129987898932997321</w:t>
-      </w:r>
-    </w:p>
-    <w:p>
-      <w:pPr>
-        <w:autoSpaceDE w:val="0"/>
-        <w:autoSpaceDN w:val="0"/>
-        <w:adjustRightInd w:val="0"/>
-        <w:spacing w:after="0" w:line="240" w:lineRule="auto"/>
-        <w:rPr>
-          <w:rFonts w:ascii="Courier New" w:hAnsi="Courier New" w:cs="Courier New"/>
-        </w:rPr>
-      </w:pPr>
-      <w:r>
-        <w:rPr>
-          <w:rFonts w:ascii="Courier New" w:hAnsi="Courier New" w:cs="Courier New"/>
-        </w:rPr>
-        <w:t>9876599989567987679598865889879988532234899892197698993456987754757679876545896543098655467899798542</w:t>
-      </w:r>
-    </w:p>
-    <w:p>
-      <w:pPr>
-        <w:autoSpaceDE w:val="0"/>
-        <w:autoSpaceDN w:val="0"/>
-        <w:adjustRightInd w:val="0"/>
-        <w:spacing w:after="0" w:line="240" w:lineRule="auto"/>
-        <w:rPr>
-          <w:rFonts w:ascii="Courier New" w:hAnsi="Courier New" w:cs="Courier New"/>
-        </w:rPr>
-      </w:pPr>
-      <w:r>
-        <w:rPr>
-          <w:rFonts w:ascii="Courier New" w:hAnsi="Courier New" w:cs="Courier New"/>
-        </w:rPr>
-        <w:t>6997988678979876589987664578999876710123456789989587902567998765678896987666965432139832348978598767</w:t>
-      </w:r>
-    </w:p>
-    <w:p>
-      <w:pPr>
-        <w:autoSpaceDE w:val="0"/>
-        <w:autoSpaceDN w:val="0"/>
-        <w:adjustRightInd w:val="0"/>
-        <w:spacing w:after="0" w:line="240" w:lineRule="auto"/>
-        <w:rPr>
-          <w:rFonts w:ascii="Courier New" w:hAnsi="Courier New" w:cs="Courier New"/>
-        </w:rPr>
-      </w:pPr>
-      <w:r>
-        <w:rPr>
-          <w:rFonts w:ascii="Courier New" w:hAnsi="Courier New" w:cs="Courier New"/>
-        </w:rPr>
-        <w:t>5398976597989996457896543567899985432548567999878376899978989898789955699877998743298753467965439989</w:t>
-      </w:r>
-    </w:p>
-    <w:p>
-      <w:pPr>
-        <w:autoSpaceDE w:val="0"/>
-        <w:autoSpaceDN w:val="0"/>
-        <w:adjustRightInd w:val="0"/>
-        <w:spacing w:after="0" w:line="240" w:lineRule="auto"/>
-        <w:rPr>
-          <w:rFonts w:ascii="Courier New" w:hAnsi="Courier New" w:cs="Courier New"/>
-        </w:rPr>
-      </w:pPr>
-      <w:r>
-        <w:rPr>
-          <w:rFonts w:ascii="Courier New" w:hAnsi="Courier New" w:cs="Courier New"/>
-        </w:rPr>
-        <w:t>2109865456899954356789212488999996654567898989763234578999876959893234567998999654987654678977846795</w:t>
-      </w:r>
-    </w:p>
-    <w:p>
-      <w:pPr>
-        <w:autoSpaceDE w:val="0"/>
-        <w:autoSpaceDN w:val="0"/>
-        <w:adjustRightInd w:val="0"/>
-        <w:spacing w:after="0" w:line="240" w:lineRule="auto"/>
-        <w:rPr>
-          <w:rFonts w:ascii="Courier New" w:hAnsi="Courier New" w:cs="Courier New"/>
-        </w:rPr>
-      </w:pPr>
-      <w:r>
-        <w:rPr>
-          <w:rFonts w:ascii="Courier New" w:hAnsi="Courier New" w:cs="Courier New"/>
-        </w:rPr>
-        <w:t>3298754347698743234995423567898999765878999879954345679987654545954345678949999765698765789498656934</w:t>
-      </w:r>
-    </w:p>
-    <w:p>
-      <w:pPr>
-        <w:autoSpaceDE w:val="0"/>
-        <w:autoSpaceDN w:val="0"/>
-        <w:adjustRightInd w:val="0"/>
-        <w:spacing w:after="0" w:line="240" w:lineRule="auto"/>
-        <w:rPr>
-          <w:rFonts w:ascii="Courier New" w:hAnsi="Courier New" w:cs="Courier New"/>
-        </w:rPr>
-      </w:pPr>
-      <w:r>
-        <w:rPr>
-          <w:rFonts w:ascii="Courier New" w:hAnsi="Courier New" w:cs="Courier New"/>
-        </w:rPr>
-        <w:t>4987643234569532109896534589987899878989998767895656789899963439765479989321987999899886894398767895</w:t>
-      </w:r>
-    </w:p>
-    <w:p>
-      <w:pPr>
-        <w:autoSpaceDE w:val="0"/>
-        <w:autoSpaceDN w:val="0"/>
-        <w:adjustRightInd w:val="0"/>
-        <w:spacing w:after="0" w:line="240" w:lineRule="auto"/>
-        <w:rPr>
-          <w:rFonts w:ascii="Courier New" w:hAnsi="Courier New" w:cs="Courier New"/>
-        </w:rPr>
-      </w:pPr>
-      <w:r>
-        <w:rPr>
-          <w:rFonts w:ascii="Courier New" w:hAnsi="Courier New" w:cs="Courier New"/>
-        </w:rPr>
-        <w:t>5999732125797643998789665690235678989597987656789897898787892129879567899430976878932987942109998989</w:t>
-      </w:r>
-    </w:p>
-    <w:p>
-      <w:pPr>
-        <w:autoSpaceDE w:val="0"/>
-        <w:autoSpaceDN w:val="0"/>
-        <w:adjustRightInd w:val="0"/>
-        <w:spacing w:after="0" w:line="240" w:lineRule="auto"/>
-        <w:rPr>
-          <w:rFonts w:ascii="Courier New" w:hAnsi="Courier New" w:cs="Courier New"/>
-        </w:rPr>
-      </w:pPr>
-      <w:r>
-        <w:rPr>
-          <w:rFonts w:ascii="Courier New" w:hAnsi="Courier New" w:cs="Courier New"/>
-        </w:rPr>
-        <w:t>9899654236898659878679978921398789995346798745679998989686989247987678987699865767991098993297549567</w:t>
-      </w:r>
-    </w:p>
-    <w:p>
-      <w:pPr>
-        <w:autoSpaceDE w:val="0"/>
-        <w:autoSpaceDN w:val="0"/>
-        <w:adjustRightInd w:val="0"/>
-        <w:spacing w:after="0" w:line="240" w:lineRule="auto"/>
-        <w:rPr>
-          <w:rFonts w:ascii="Courier New" w:hAnsi="Courier New" w:cs="Courier New"/>
-        </w:rPr>
-      </w:pPr>
-      <w:r>
-        <w:rPr>
-          <w:rFonts w:ascii="Courier New" w:hAnsi="Courier New" w:cs="Courier New"/>
-        </w:rPr>
-        <w:t>9798764357999799764559899634989899876459978434567999878595678956798789298989954356789129989398732349</w:t>
-      </w:r>
-    </w:p>
-    <w:p>
-      <w:pPr>
-        <w:autoSpaceDE w:val="0"/>
-        <w:autoSpaceDN w:val="0"/>
-        <w:adjustRightInd w:val="0"/>
-        <w:spacing w:after="0" w:line="240" w:lineRule="auto"/>
-        <w:rPr>
-          <w:rFonts w:ascii="Courier New" w:hAnsi="Courier New" w:cs="Courier New"/>
-        </w:rPr>
-      </w:pPr>
-      <w:r>
-        <w:rPr>
-          <w:rFonts w:ascii="Courier New" w:hAnsi="Courier New" w:cs="Courier New"/>
-        </w:rPr>
-        <w:t>8679876567899987652545689545978954987898764323689598764443589767899990139878943125678939878998549998</w:t>
+        <w:t>4</w:t>
+      </w:r>
+      <w:r>
+        <w:rPr>
+          <w:rFonts w:ascii="Courier New" w:hAnsi="Courier New" w:cs="Courier New"/>
+          <w:highlight w:val="red"/>
+        </w:rPr>
+        <w:t>9</w:t>
+      </w:r>
+      <w:r>
+        <w:rPr>
+          <w:rFonts w:ascii="Courier New" w:hAnsi="Courier New" w:cs="Courier New"/>
+        </w:rPr>
+        <w:t>776210</w:t>
+      </w:r>
+    </w:p>
+    <w:p>
+      <w:pPr>
+        <w:autoSpaceDE w:val="0"/>
+        <w:autoSpaceDN w:val="0"/>
+        <w:adjustRightInd w:val="0"/>
+        <w:spacing w:after="0" w:line="240" w:lineRule="auto"/>
+        <w:rPr>
+          <w:rFonts w:ascii="Courier New" w:hAnsi="Courier New" w:cs="Courier New"/>
+        </w:rPr>
+      </w:pPr>
+      <w:r>
+        <w:rPr>
+          <w:rFonts w:ascii="Courier New" w:hAnsi="Courier New" w:cs="Courier New"/>
+        </w:rPr>
+        <w:t>8765432193499998989429976798767697663445789993998789789769876543236567</w:t>
+      </w:r>
+      <w:r>
+        <w:rPr>
+          <w:rFonts w:ascii="Courier New" w:hAnsi="Courier New" w:cs="Courier New"/>
+          <w:highlight w:val="red"/>
+        </w:rPr>
+        <w:t>99</w:t>
+      </w:r>
+      <w:r>
+        <w:rPr>
+          <w:rFonts w:ascii="Courier New" w:hAnsi="Courier New" w:cs="Courier New"/>
+        </w:rPr>
+        <w:t>843678</w:t>
+      </w:r>
+      <w:r>
+        <w:rPr>
+          <w:rFonts w:ascii="Courier New" w:hAnsi="Courier New" w:cs="Courier New"/>
+          <w:highlight w:val="red"/>
+        </w:rPr>
+        <w:t>9</w:t>
+      </w:r>
+      <w:r>
+        <w:rPr>
+          <w:rFonts w:ascii="Courier New" w:hAnsi="Courier New" w:cs="Courier New"/>
+        </w:rPr>
+        <w:t>54312</w:t>
+      </w:r>
+      <w:r>
+        <w:rPr>
+          <w:rFonts w:ascii="Courier New" w:hAnsi="Courier New" w:cs="Courier New"/>
+          <w:highlight w:val="red"/>
+        </w:rPr>
+        <w:t>99</w:t>
+      </w:r>
+      <w:r>
+        <w:rPr>
+          <w:rFonts w:ascii="Courier New" w:hAnsi="Courier New" w:cs="Courier New"/>
+        </w:rPr>
+        <w:t>878</w:t>
+      </w:r>
+      <w:r>
+        <w:rPr>
+          <w:rFonts w:ascii="Courier New" w:hAnsi="Courier New" w:cs="Courier New"/>
+          <w:highlight w:val="red"/>
+        </w:rPr>
+        <w:t>9</w:t>
+      </w:r>
+      <w:r>
+        <w:rPr>
+          <w:rFonts w:ascii="Courier New" w:hAnsi="Courier New" w:cs="Courier New"/>
+        </w:rPr>
+        <w:t>8</w:t>
+      </w:r>
+      <w:r>
+        <w:rPr>
+          <w:rFonts w:ascii="Courier New" w:hAnsi="Courier New" w:cs="Courier New"/>
+          <w:highlight w:val="red"/>
+        </w:rPr>
+        <w:t>9</w:t>
+      </w:r>
+      <w:r>
+        <w:rPr>
+          <w:rFonts w:ascii="Courier New" w:hAnsi="Courier New" w:cs="Courier New"/>
+        </w:rPr>
+        <w:t>32</w:t>
+      </w:r>
+      <w:r>
+        <w:rPr>
+          <w:rFonts w:ascii="Courier New" w:hAnsi="Courier New" w:cs="Courier New"/>
+          <w:highlight w:val="red"/>
+        </w:rPr>
+        <w:t>99</w:t>
+      </w:r>
+      <w:r>
+        <w:rPr>
+          <w:rFonts w:ascii="Courier New" w:hAnsi="Courier New" w:cs="Courier New"/>
+        </w:rPr>
+        <w:t>7321</w:t>
+      </w:r>
+    </w:p>
+    <w:p>
+      <w:pPr>
+        <w:autoSpaceDE w:val="0"/>
+        <w:autoSpaceDN w:val="0"/>
+        <w:adjustRightInd w:val="0"/>
+        <w:spacing w:after="0" w:line="240" w:lineRule="auto"/>
+        <w:rPr>
+          <w:rFonts w:ascii="Courier New" w:hAnsi="Courier New" w:cs="Courier New"/>
+        </w:rPr>
+      </w:pPr>
+      <w:r>
+        <w:rPr>
+          <w:rFonts w:ascii="Courier New" w:hAnsi="Courier New" w:cs="Courier New"/>
+        </w:rPr>
+        <w:t>987659998956798767959886588987998853223489989219769899345698775475767</w:t>
+      </w:r>
+      <w:r>
+        <w:rPr>
+          <w:rFonts w:ascii="Courier New" w:hAnsi="Courier New" w:cs="Courier New"/>
+          <w:highlight w:val="red"/>
+        </w:rPr>
+        <w:t>9</w:t>
+      </w:r>
+      <w:r>
+        <w:rPr>
+          <w:rFonts w:ascii="Courier New" w:hAnsi="Courier New" w:cs="Courier New"/>
+        </w:rPr>
+        <w:t>8765458</w:t>
+      </w:r>
+      <w:r>
+        <w:rPr>
+          <w:rFonts w:ascii="Courier New" w:hAnsi="Courier New" w:cs="Courier New"/>
+          <w:highlight w:val="red"/>
+        </w:rPr>
+        <w:t>9</w:t>
+      </w:r>
+      <w:r>
+        <w:rPr>
+          <w:rFonts w:ascii="Courier New" w:hAnsi="Courier New" w:cs="Courier New"/>
+        </w:rPr>
+        <w:t>65430</w:t>
+      </w:r>
+      <w:r>
+        <w:rPr>
+          <w:rFonts w:ascii="Courier New" w:hAnsi="Courier New" w:cs="Courier New"/>
+          <w:highlight w:val="red"/>
+        </w:rPr>
+        <w:t>9</w:t>
+      </w:r>
+      <w:r>
+        <w:rPr>
+          <w:rFonts w:ascii="Courier New" w:hAnsi="Courier New" w:cs="Courier New"/>
+        </w:rPr>
+        <w:t>86554678</w:t>
+      </w:r>
+      <w:r>
+        <w:rPr>
+          <w:rFonts w:ascii="Courier New" w:hAnsi="Courier New" w:cs="Courier New"/>
+          <w:highlight w:val="red"/>
+        </w:rPr>
+        <w:t>99</w:t>
+      </w:r>
+      <w:r>
+        <w:rPr>
+          <w:rFonts w:ascii="Courier New" w:hAnsi="Courier New" w:cs="Courier New"/>
+        </w:rPr>
+        <w:t>7</w:t>
+      </w:r>
+      <w:r>
+        <w:rPr>
+          <w:rFonts w:ascii="Courier New" w:hAnsi="Courier New" w:cs="Courier New"/>
+          <w:highlight w:val="red"/>
+        </w:rPr>
+        <w:t>9</w:t>
+      </w:r>
+      <w:r>
+        <w:rPr>
+          <w:rFonts w:ascii="Courier New" w:hAnsi="Courier New" w:cs="Courier New"/>
+        </w:rPr>
+        <w:t>8542</w:t>
+      </w:r>
+    </w:p>
+    <w:p>
+      <w:pPr>
+        <w:autoSpaceDE w:val="0"/>
+        <w:autoSpaceDN w:val="0"/>
+        <w:adjustRightInd w:val="0"/>
+        <w:spacing w:after="0" w:line="240" w:lineRule="auto"/>
+        <w:rPr>
+          <w:rFonts w:ascii="Courier New" w:hAnsi="Courier New" w:cs="Courier New"/>
+        </w:rPr>
+      </w:pPr>
+      <w:r>
+        <w:rPr>
+          <w:rFonts w:ascii="Courier New" w:hAnsi="Courier New" w:cs="Courier New"/>
+        </w:rPr>
+        <w:t>69979886789798765899876645789998767101234567899895879025679987656788</w:t>
+      </w:r>
+      <w:r>
+        <w:rPr>
+          <w:rFonts w:ascii="Courier New" w:hAnsi="Courier New" w:cs="Courier New"/>
+          <w:highlight w:val="red"/>
+        </w:rPr>
+        <w:t>9</w:t>
+      </w:r>
+      <w:r>
+        <w:rPr>
+          <w:rFonts w:ascii="Courier New" w:hAnsi="Courier New" w:cs="Courier New"/>
+        </w:rPr>
+        <w:t>6</w:t>
+      </w:r>
+      <w:r>
+        <w:rPr>
+          <w:rFonts w:ascii="Courier New" w:hAnsi="Courier New" w:cs="Courier New"/>
+          <w:highlight w:val="red"/>
+        </w:rPr>
+        <w:t>9</w:t>
+      </w:r>
+      <w:r>
+        <w:rPr>
+          <w:rFonts w:ascii="Courier New" w:hAnsi="Courier New" w:cs="Courier New"/>
+        </w:rPr>
+        <w:t>87666</w:t>
+      </w:r>
+      <w:r>
+        <w:rPr>
+          <w:rFonts w:ascii="Courier New" w:hAnsi="Courier New" w:cs="Courier New"/>
+          <w:highlight w:val="red"/>
+        </w:rPr>
+        <w:t>9</w:t>
+      </w:r>
+      <w:r>
+        <w:rPr>
+          <w:rFonts w:ascii="Courier New" w:hAnsi="Courier New" w:cs="Courier New"/>
+        </w:rPr>
+        <w:t>6543213</w:t>
+      </w:r>
+      <w:r>
+        <w:rPr>
+          <w:rFonts w:ascii="Courier New" w:hAnsi="Courier New" w:cs="Courier New"/>
+          <w:highlight w:val="red"/>
+        </w:rPr>
+        <w:t>9</w:t>
+      </w:r>
+      <w:r>
+        <w:rPr>
+          <w:rFonts w:ascii="Courier New" w:hAnsi="Courier New" w:cs="Courier New"/>
+        </w:rPr>
+        <w:t>832348</w:t>
+      </w:r>
+      <w:r>
+        <w:rPr>
+          <w:rFonts w:ascii="Courier New" w:hAnsi="Courier New" w:cs="Courier New"/>
+          <w:highlight w:val="red"/>
+        </w:rPr>
+        <w:t>9</w:t>
+      </w:r>
+      <w:r>
+        <w:rPr>
+          <w:rFonts w:ascii="Courier New" w:hAnsi="Courier New" w:cs="Courier New"/>
+        </w:rPr>
+        <w:t>785</w:t>
+      </w:r>
+      <w:r>
+        <w:rPr>
+          <w:rFonts w:ascii="Courier New" w:hAnsi="Courier New" w:cs="Courier New"/>
+          <w:highlight w:val="red"/>
+        </w:rPr>
+        <w:t>9</w:t>
+      </w:r>
+      <w:r>
+        <w:rPr>
+          <w:rFonts w:ascii="Courier New" w:hAnsi="Courier New" w:cs="Courier New"/>
+        </w:rPr>
+        <w:t>8767</w:t>
+      </w:r>
+    </w:p>
+    <w:p>
+      <w:pPr>
+        <w:autoSpaceDE w:val="0"/>
+        <w:autoSpaceDN w:val="0"/>
+        <w:adjustRightInd w:val="0"/>
+        <w:spacing w:after="0" w:line="240" w:lineRule="auto"/>
+        <w:rPr>
+          <w:rFonts w:ascii="Courier New" w:hAnsi="Courier New" w:cs="Courier New"/>
+        </w:rPr>
+      </w:pPr>
+      <w:r>
+        <w:rPr>
+          <w:rFonts w:ascii="Courier New" w:hAnsi="Courier New" w:cs="Courier New"/>
+        </w:rPr>
+        <w:t>53989765979899964578965435678999854325485679998783768999789898987899556</w:t>
+      </w:r>
+      <w:r>
+        <w:rPr>
+          <w:rFonts w:ascii="Courier New" w:hAnsi="Courier New" w:cs="Courier New"/>
+          <w:highlight w:val="red"/>
+        </w:rPr>
+        <w:t>99</w:t>
+      </w:r>
+      <w:r>
+        <w:rPr>
+          <w:rFonts w:ascii="Courier New" w:hAnsi="Courier New" w:cs="Courier New"/>
+        </w:rPr>
+        <w:t>877</w:t>
+      </w:r>
+      <w:r>
+        <w:rPr>
+          <w:rFonts w:ascii="Courier New" w:hAnsi="Courier New" w:cs="Courier New"/>
+          <w:highlight w:val="red"/>
+        </w:rPr>
+        <w:t>99</w:t>
+      </w:r>
+      <w:r>
+        <w:rPr>
+          <w:rFonts w:ascii="Courier New" w:hAnsi="Courier New" w:cs="Courier New"/>
+        </w:rPr>
+        <w:t>87432</w:t>
+      </w:r>
+      <w:r>
+        <w:rPr>
+          <w:rFonts w:ascii="Courier New" w:hAnsi="Courier New" w:cs="Courier New"/>
+          <w:highlight w:val="red"/>
+        </w:rPr>
+        <w:t>9</w:t>
+      </w:r>
+      <w:r>
+        <w:rPr>
+          <w:rFonts w:ascii="Courier New" w:hAnsi="Courier New" w:cs="Courier New"/>
+        </w:rPr>
+        <w:t>8753467</w:t>
+      </w:r>
+      <w:r>
+        <w:rPr>
+          <w:rFonts w:ascii="Courier New" w:hAnsi="Courier New" w:cs="Courier New"/>
+          <w:highlight w:val="red"/>
+        </w:rPr>
+        <w:t>9</w:t>
+      </w:r>
+      <w:r>
+        <w:rPr>
+          <w:rFonts w:ascii="Courier New" w:hAnsi="Courier New" w:cs="Courier New"/>
+        </w:rPr>
+        <w:t>6543</w:t>
+      </w:r>
+      <w:r>
+        <w:rPr>
+          <w:rFonts w:ascii="Courier New" w:hAnsi="Courier New" w:cs="Courier New"/>
+          <w:highlight w:val="red"/>
+        </w:rPr>
+        <w:t>99</w:t>
+      </w:r>
+      <w:r>
+        <w:rPr>
+          <w:rFonts w:ascii="Courier New" w:hAnsi="Courier New" w:cs="Courier New"/>
+        </w:rPr>
+        <w:t>8</w:t>
+      </w:r>
+      <w:r>
+        <w:rPr>
+          <w:rFonts w:ascii="Courier New" w:hAnsi="Courier New" w:cs="Courier New"/>
+          <w:highlight w:val="red"/>
+        </w:rPr>
+        <w:t>9</w:t>
+      </w:r>
+    </w:p>
+    <w:p>
+      <w:pPr>
+        <w:autoSpaceDE w:val="0"/>
+        <w:autoSpaceDN w:val="0"/>
+        <w:adjustRightInd w:val="0"/>
+        <w:spacing w:after="0" w:line="240" w:lineRule="auto"/>
+        <w:rPr>
+          <w:rFonts w:ascii="Courier New" w:hAnsi="Courier New" w:cs="Courier New"/>
+        </w:rPr>
+      </w:pPr>
+      <w:r>
+        <w:rPr>
+          <w:rFonts w:ascii="Courier New" w:hAnsi="Courier New" w:cs="Courier New"/>
+        </w:rPr>
+        <w:t>2109865456899954356789212488999996654567898989763234578999876959893234567</w:t>
+      </w:r>
+      <w:r>
+        <w:rPr>
+          <w:rFonts w:ascii="Courier New" w:hAnsi="Courier New" w:cs="Courier New"/>
+          <w:highlight w:val="red"/>
+        </w:rPr>
+        <w:t>99</w:t>
+      </w:r>
+      <w:r>
+        <w:rPr>
+          <w:rFonts w:ascii="Courier New" w:hAnsi="Courier New" w:cs="Courier New"/>
+        </w:rPr>
+        <w:t>8</w:t>
+      </w:r>
+      <w:r>
+        <w:rPr>
+          <w:rFonts w:ascii="Courier New" w:hAnsi="Courier New" w:cs="Courier New"/>
+          <w:highlight w:val="red"/>
+        </w:rPr>
+        <w:t>999</w:t>
+      </w:r>
+      <w:r>
+        <w:rPr>
+          <w:rFonts w:ascii="Courier New" w:hAnsi="Courier New" w:cs="Courier New"/>
+        </w:rPr>
+        <w:t>654</w:t>
+      </w:r>
+      <w:r>
+        <w:rPr>
+          <w:rFonts w:ascii="Courier New" w:hAnsi="Courier New" w:cs="Courier New"/>
+          <w:highlight w:val="red"/>
+        </w:rPr>
+        <w:t>9</w:t>
+      </w:r>
+      <w:r>
+        <w:rPr>
+          <w:rFonts w:ascii="Courier New" w:hAnsi="Courier New" w:cs="Courier New"/>
+        </w:rPr>
+        <w:t>87654678</w:t>
+      </w:r>
+      <w:r>
+        <w:rPr>
+          <w:rFonts w:ascii="Courier New" w:hAnsi="Courier New" w:cs="Courier New"/>
+          <w:highlight w:val="red"/>
+        </w:rPr>
+        <w:t>9</w:t>
+      </w:r>
+      <w:r>
+        <w:rPr>
+          <w:rFonts w:ascii="Courier New" w:hAnsi="Courier New" w:cs="Courier New"/>
+        </w:rPr>
+        <w:t>778467</w:t>
+      </w:r>
+      <w:r>
+        <w:rPr>
+          <w:rFonts w:ascii="Courier New" w:hAnsi="Courier New" w:cs="Courier New"/>
+          <w:highlight w:val="red"/>
+        </w:rPr>
+        <w:t>9</w:t>
+      </w:r>
+      <w:r>
+        <w:rPr>
+          <w:rFonts w:ascii="Courier New" w:hAnsi="Courier New" w:cs="Courier New"/>
+        </w:rPr>
+        <w:t>5</w:t>
+      </w:r>
+    </w:p>
+    <w:p>
+      <w:pPr>
+        <w:autoSpaceDE w:val="0"/>
+        <w:autoSpaceDN w:val="0"/>
+        <w:adjustRightInd w:val="0"/>
+        <w:spacing w:after="0" w:line="240" w:lineRule="auto"/>
+        <w:rPr>
+          <w:rFonts w:ascii="Courier New" w:hAnsi="Courier New" w:cs="Courier New"/>
+        </w:rPr>
+      </w:pPr>
+      <w:r>
+        <w:rPr>
+          <w:rFonts w:ascii="Courier New" w:hAnsi="Courier New" w:cs="Courier New"/>
+        </w:rPr>
+        <w:t>3298754347698743234995423567898999765878999879954345679987654545954345678</w:t>
+      </w:r>
+      <w:r>
+        <w:rPr>
+          <w:rFonts w:ascii="Courier New" w:hAnsi="Courier New" w:cs="Courier New"/>
+          <w:highlight w:val="red"/>
+        </w:rPr>
+        <w:t>9</w:t>
+      </w:r>
+      <w:r>
+        <w:rPr>
+          <w:rFonts w:ascii="Courier New" w:hAnsi="Courier New" w:cs="Courier New"/>
+        </w:rPr>
+        <w:t>4</w:t>
+      </w:r>
+      <w:r>
+        <w:rPr>
+          <w:rFonts w:ascii="Courier New" w:hAnsi="Courier New" w:cs="Courier New"/>
+          <w:highlight w:val="red"/>
+        </w:rPr>
+        <w:t>9999</w:t>
+      </w:r>
+      <w:r>
+        <w:rPr>
+          <w:rFonts w:ascii="Courier New" w:hAnsi="Courier New" w:cs="Courier New"/>
+        </w:rPr>
+        <w:t>7656</w:t>
+      </w:r>
+      <w:r>
+        <w:rPr>
+          <w:rFonts w:ascii="Courier New" w:hAnsi="Courier New" w:cs="Courier New"/>
+          <w:highlight w:val="red"/>
+        </w:rPr>
+        <w:t>9</w:t>
+      </w:r>
+      <w:r>
+        <w:rPr>
+          <w:rFonts w:ascii="Courier New" w:hAnsi="Courier New" w:cs="Courier New"/>
+        </w:rPr>
+        <w:t>876578</w:t>
+      </w:r>
+      <w:r>
+        <w:rPr>
+          <w:rFonts w:ascii="Courier New" w:hAnsi="Courier New" w:cs="Courier New"/>
+          <w:highlight w:val="red"/>
+        </w:rPr>
+        <w:t>9</w:t>
+      </w:r>
+      <w:r>
+        <w:rPr>
+          <w:rFonts w:ascii="Courier New" w:hAnsi="Courier New" w:cs="Courier New"/>
+        </w:rPr>
+        <w:t>498656934</w:t>
+      </w:r>
+    </w:p>
+    <w:p>
+      <w:pPr>
+        <w:autoSpaceDE w:val="0"/>
+        <w:autoSpaceDN w:val="0"/>
+        <w:adjustRightInd w:val="0"/>
+        <w:spacing w:after="0" w:line="240" w:lineRule="auto"/>
+        <w:rPr>
+          <w:rFonts w:ascii="Courier New" w:hAnsi="Courier New" w:cs="Courier New"/>
+        </w:rPr>
+      </w:pPr>
+      <w:r>
+        <w:rPr>
+          <w:rFonts w:ascii="Courier New" w:hAnsi="Courier New" w:cs="Courier New"/>
+        </w:rPr>
+        <w:t>498764323456953210989653458998789987898999876789565678989996343976547998</w:t>
+      </w:r>
+      <w:r>
+        <w:rPr>
+          <w:rFonts w:ascii="Courier New" w:hAnsi="Courier New" w:cs="Courier New"/>
+          <w:highlight w:val="red"/>
+        </w:rPr>
+        <w:t>9</w:t>
+      </w:r>
+      <w:r>
+        <w:rPr>
+          <w:rFonts w:ascii="Courier New" w:hAnsi="Courier New" w:cs="Courier New"/>
+        </w:rPr>
+        <w:t>321</w:t>
+      </w:r>
+      <w:r>
+        <w:rPr>
+          <w:rFonts w:ascii="Courier New" w:hAnsi="Courier New" w:cs="Courier New"/>
+          <w:highlight w:val="red"/>
+        </w:rPr>
+        <w:t>9</w:t>
+      </w:r>
+      <w:r>
+        <w:rPr>
+          <w:rFonts w:ascii="Courier New" w:hAnsi="Courier New" w:cs="Courier New"/>
+        </w:rPr>
+        <w:t>87</w:t>
+      </w:r>
+      <w:r>
+        <w:rPr>
+          <w:rFonts w:ascii="Courier New" w:hAnsi="Courier New" w:cs="Courier New"/>
+          <w:highlight w:val="red"/>
+        </w:rPr>
+        <w:t>999</w:t>
+      </w:r>
+      <w:r>
+        <w:rPr>
+          <w:rFonts w:ascii="Courier New" w:hAnsi="Courier New" w:cs="Courier New"/>
+        </w:rPr>
+        <w:t>8</w:t>
+      </w:r>
+      <w:r>
+        <w:rPr>
+          <w:rFonts w:ascii="Courier New" w:hAnsi="Courier New" w:cs="Courier New"/>
+          <w:highlight w:val="red"/>
+        </w:rPr>
+        <w:t>99</w:t>
+      </w:r>
+      <w:r>
+        <w:rPr>
+          <w:rFonts w:ascii="Courier New" w:hAnsi="Courier New" w:cs="Courier New"/>
+        </w:rPr>
+        <w:t>8868</w:t>
+      </w:r>
+      <w:r>
+        <w:rPr>
+          <w:rFonts w:ascii="Courier New" w:hAnsi="Courier New" w:cs="Courier New"/>
+          <w:highlight w:val="red"/>
+        </w:rPr>
+        <w:t>9</w:t>
+      </w:r>
+      <w:r>
+        <w:rPr>
+          <w:rFonts w:ascii="Courier New" w:hAnsi="Courier New" w:cs="Courier New"/>
+        </w:rPr>
+        <w:t>4398767895</w:t>
+      </w:r>
+    </w:p>
+    <w:p>
+      <w:pPr>
+        <w:autoSpaceDE w:val="0"/>
+        <w:autoSpaceDN w:val="0"/>
+        <w:adjustRightInd w:val="0"/>
+        <w:spacing w:after="0" w:line="240" w:lineRule="auto"/>
+        <w:rPr>
+          <w:rFonts w:ascii="Courier New" w:hAnsi="Courier New" w:cs="Courier New"/>
+        </w:rPr>
+      </w:pPr>
+      <w:r>
+        <w:rPr>
+          <w:rFonts w:ascii="Courier New" w:hAnsi="Courier New" w:cs="Courier New"/>
+        </w:rPr>
+        <w:t>59997321257976439987896656902356789895979876567898978987878921298795678</w:t>
+      </w:r>
+      <w:r>
+        <w:rPr>
+          <w:rFonts w:ascii="Courier New" w:hAnsi="Courier New" w:cs="Courier New"/>
+          <w:highlight w:val="red"/>
+        </w:rPr>
+        <w:t>99</w:t>
+      </w:r>
+      <w:r>
+        <w:rPr>
+          <w:rFonts w:ascii="Courier New" w:hAnsi="Courier New" w:cs="Courier New"/>
+        </w:rPr>
+        <w:t>430</w:t>
+      </w:r>
+      <w:r>
+        <w:rPr>
+          <w:rFonts w:ascii="Courier New" w:hAnsi="Courier New" w:cs="Courier New"/>
+          <w:highlight w:val="red"/>
+        </w:rPr>
+        <w:t>9</w:t>
+      </w:r>
+      <w:r>
+        <w:rPr>
+          <w:rFonts w:ascii="Courier New" w:hAnsi="Courier New" w:cs="Courier New"/>
+        </w:rPr>
+        <w:t>76878</w:t>
+      </w:r>
+      <w:r>
+        <w:rPr>
+          <w:rFonts w:ascii="Courier New" w:hAnsi="Courier New" w:cs="Courier New"/>
+          <w:highlight w:val="red"/>
+        </w:rPr>
+        <w:t>9</w:t>
+      </w:r>
+      <w:r>
+        <w:rPr>
+          <w:rFonts w:ascii="Courier New" w:hAnsi="Courier New" w:cs="Courier New"/>
+        </w:rPr>
+        <w:t>32</w:t>
+      </w:r>
+      <w:r>
+        <w:rPr>
+          <w:rFonts w:ascii="Courier New" w:hAnsi="Courier New" w:cs="Courier New"/>
+          <w:highlight w:val="red"/>
+        </w:rPr>
+        <w:t>9</w:t>
+      </w:r>
+      <w:r>
+        <w:rPr>
+          <w:rFonts w:ascii="Courier New" w:hAnsi="Courier New" w:cs="Courier New"/>
+        </w:rPr>
+        <w:t>87</w:t>
+      </w:r>
+      <w:r>
+        <w:rPr>
+          <w:rFonts w:ascii="Courier New" w:hAnsi="Courier New" w:cs="Courier New"/>
+          <w:highlight w:val="red"/>
+        </w:rPr>
+        <w:t>9</w:t>
+      </w:r>
+      <w:r>
+        <w:rPr>
+          <w:rFonts w:ascii="Courier New" w:hAnsi="Courier New" w:cs="Courier New"/>
+        </w:rPr>
+        <w:t>42109998989</w:t>
+      </w:r>
+    </w:p>
+    <w:p>
+      <w:pPr>
+        <w:autoSpaceDE w:val="0"/>
+        <w:autoSpaceDN w:val="0"/>
+        <w:adjustRightInd w:val="0"/>
+        <w:spacing w:after="0" w:line="240" w:lineRule="auto"/>
+        <w:rPr>
+          <w:rFonts w:ascii="Courier New" w:hAnsi="Courier New" w:cs="Courier New"/>
+        </w:rPr>
+      </w:pPr>
+      <w:r>
+        <w:rPr>
+          <w:rFonts w:ascii="Courier New" w:hAnsi="Courier New" w:cs="Courier New"/>
+        </w:rPr>
+        <w:t>9899654236898659878679978921398789995346798745679998989686989247987678</w:t>
+      </w:r>
+      <w:r>
+        <w:rPr>
+          <w:rFonts w:ascii="Courier New" w:hAnsi="Courier New" w:cs="Courier New"/>
+          <w:highlight w:val="red"/>
+        </w:rPr>
+        <w:t>9</w:t>
+      </w:r>
+      <w:r>
+        <w:rPr>
+          <w:rFonts w:ascii="Courier New" w:hAnsi="Courier New" w:cs="Courier New"/>
+        </w:rPr>
+        <w:t>876</w:t>
+      </w:r>
+      <w:r>
+        <w:rPr>
+          <w:rFonts w:ascii="Courier New" w:hAnsi="Courier New" w:cs="Courier New"/>
+          <w:highlight w:val="red"/>
+        </w:rPr>
+        <w:t>99</w:t>
+      </w:r>
+      <w:r>
+        <w:rPr>
+          <w:rFonts w:ascii="Courier New" w:hAnsi="Courier New" w:cs="Courier New"/>
+        </w:rPr>
+        <w:t>8657679910</w:t>
+      </w:r>
+      <w:r>
+        <w:rPr>
+          <w:rFonts w:ascii="Courier New" w:hAnsi="Courier New" w:cs="Courier New"/>
+          <w:highlight w:val="red"/>
+        </w:rPr>
+        <w:t>9</w:t>
+      </w:r>
+      <w:r>
+        <w:rPr>
+          <w:rFonts w:ascii="Courier New" w:hAnsi="Courier New" w:cs="Courier New"/>
+        </w:rPr>
+        <w:t>8</w:t>
+      </w:r>
+      <w:r>
+        <w:rPr>
+          <w:rFonts w:ascii="Courier New" w:hAnsi="Courier New" w:cs="Courier New"/>
+          <w:highlight w:val="red"/>
+        </w:rPr>
+        <w:t>99</w:t>
+      </w:r>
+      <w:r>
+        <w:rPr>
+          <w:rFonts w:ascii="Courier New" w:hAnsi="Courier New" w:cs="Courier New"/>
+        </w:rPr>
+        <w:t>3297549567</w:t>
+      </w:r>
+    </w:p>
+    <w:p>
+      <w:pPr>
+        <w:autoSpaceDE w:val="0"/>
+        <w:autoSpaceDN w:val="0"/>
+        <w:adjustRightInd w:val="0"/>
+        <w:spacing w:after="0" w:line="240" w:lineRule="auto"/>
+        <w:rPr>
+          <w:rFonts w:ascii="Courier New" w:hAnsi="Courier New" w:cs="Courier New"/>
+        </w:rPr>
+      </w:pPr>
+      <w:r>
+        <w:rPr>
+          <w:rFonts w:ascii="Courier New" w:hAnsi="Courier New" w:cs="Courier New"/>
+        </w:rPr>
+        <w:t>97987643579997997645598996349898998764599784345679998785956789567987892</w:t>
+      </w:r>
+      <w:r>
+        <w:rPr>
+          <w:rFonts w:ascii="Courier New" w:hAnsi="Courier New" w:cs="Courier New"/>
+          <w:highlight w:val="red"/>
+        </w:rPr>
+        <w:t>9</w:t>
+      </w:r>
+      <w:r>
+        <w:rPr>
+          <w:rFonts w:ascii="Courier New" w:hAnsi="Courier New" w:cs="Courier New"/>
+        </w:rPr>
+        <w:t>8</w:t>
+      </w:r>
+      <w:r>
+        <w:rPr>
+          <w:rFonts w:ascii="Courier New" w:hAnsi="Courier New" w:cs="Courier New"/>
+          <w:highlight w:val="red"/>
+        </w:rPr>
+        <w:t>9</w:t>
+      </w:r>
+      <w:r>
+        <w:rPr>
+          <w:rFonts w:ascii="Courier New" w:hAnsi="Courier New" w:cs="Courier New"/>
+        </w:rPr>
+        <w:t>8995435678912</w:t>
+      </w:r>
+      <w:r>
+        <w:rPr>
+          <w:rFonts w:ascii="Courier New" w:hAnsi="Courier New" w:cs="Courier New"/>
+          <w:highlight w:val="red"/>
+        </w:rPr>
+        <w:t>99</w:t>
+      </w:r>
+      <w:r>
+        <w:rPr>
+          <w:rFonts w:ascii="Courier New" w:hAnsi="Courier New" w:cs="Courier New"/>
+        </w:rPr>
+        <w:t>8</w:t>
+      </w:r>
+      <w:r>
+        <w:rPr>
+          <w:rFonts w:ascii="Courier New" w:hAnsi="Courier New" w:cs="Courier New"/>
+          <w:highlight w:val="red"/>
+        </w:rPr>
+        <w:t>9</w:t>
+      </w:r>
+      <w:r>
+        <w:rPr>
+          <w:rFonts w:ascii="Courier New" w:hAnsi="Courier New" w:cs="Courier New"/>
+        </w:rPr>
+        <w:t>398732349</w:t>
+      </w:r>
+    </w:p>
+    <w:p>
+      <w:pPr>
+        <w:autoSpaceDE w:val="0"/>
+        <w:autoSpaceDN w:val="0"/>
+        <w:adjustRightInd w:val="0"/>
+        <w:spacing w:after="0" w:line="240" w:lineRule="auto"/>
+        <w:rPr>
+          <w:rFonts w:ascii="Courier New" w:hAnsi="Courier New" w:cs="Courier New"/>
+        </w:rPr>
+      </w:pPr>
+      <w:r>
+        <w:rPr>
+          <w:rFonts w:ascii="Courier New" w:hAnsi="Courier New" w:cs="Courier New"/>
+        </w:rPr>
+        <w:t>867987656789998765254568954597895498789876432368959876444358976789999013</w:t>
+      </w:r>
+      <w:r>
+        <w:rPr>
+          <w:rFonts w:ascii="Courier New" w:hAnsi="Courier New" w:cs="Courier New"/>
+          <w:highlight w:val="red"/>
+        </w:rPr>
+        <w:t>9</w:t>
+      </w:r>
+      <w:r>
+        <w:rPr>
+          <w:rFonts w:ascii="Courier New" w:hAnsi="Courier New" w:cs="Courier New"/>
+        </w:rPr>
+        <w:t>878943125678939878998549998</w:t>
       </w:r>
     </w:p>
     <w:p>
@@ -2229,7 +3561,33 @@
         <w:rPr>
           <w:rFonts w:ascii="Courier New" w:hAnsi="Courier New" w:cs="Courier New"/>
         </w:rPr>
-        <w:t>64533998998665667896457895421259890129986598</w:t>
+        <w:t>6453399899866566789645789542125989012</w:t>
+      </w:r>
+      <w:r>
+        <w:rPr>
+          <w:rFonts w:ascii="Courier New" w:hAnsi="Courier New" w:cs="Courier New"/>
+          <w:highlight w:val="red"/>
+        </w:rPr>
+        <w:t>99</w:t>
+      </w:r>
+      <w:r>
+        <w:rPr>
+          <w:rFonts w:ascii="Courier New" w:hAnsi="Courier New" w:cs="Courier New"/>
+        </w:rPr>
+        <w:t>865</w:t>
+      </w:r>
+      <w:r>
+        <w:rPr>
+          <w:rFonts w:ascii="Courier New" w:hAnsi="Courier New" w:cs="Courier New"/>
+          <w:highlight w:val="red"/>
+        </w:rPr>
+        <w:t>9</w:t>
+      </w:r>
+      <w:r>
+        <w:rPr>
+          <w:rFonts w:ascii="Courier New" w:hAnsi="Courier New" w:cs="Courier New"/>
+        </w:rPr>
+        <w:t>8</w:t>
       </w:r>
       <w:r>
         <w:rPr>
@@ -2272,7 +3630,46 @@
         <w:rPr>
           <w:rFonts w:ascii="Courier New" w:hAnsi="Courier New" w:cs="Courier New"/>
         </w:rPr>
-        <w:t>76646789987543156799567986832568921998997987</w:t>
+        <w:t>76646789987543156799567986832568921</w:t>
+      </w:r>
+      <w:r>
+        <w:rPr>
+          <w:rFonts w:ascii="Courier New" w:hAnsi="Courier New" w:cs="Courier New"/>
+          <w:highlight w:val="red"/>
+        </w:rPr>
+        <w:t>99</w:t>
+      </w:r>
+      <w:r>
+        <w:rPr>
+          <w:rFonts w:ascii="Courier New" w:hAnsi="Courier New" w:cs="Courier New"/>
+        </w:rPr>
+        <w:t>8</w:t>
+      </w:r>
+      <w:r>
+        <w:rPr>
+          <w:rFonts w:ascii="Courier New" w:hAnsi="Courier New" w:cs="Courier New"/>
+          <w:highlight w:val="red"/>
+        </w:rPr>
+        <w:t>99</w:t>
+      </w:r>
+      <w:r>
+        <w:rPr>
+          <w:rFonts w:ascii="Courier New" w:hAnsi="Courier New" w:cs="Courier New"/>
+        </w:rPr>
+        <w:t>7</w:t>
+      </w:r>
+      <w:r>
+        <w:rPr>
+          <w:rFonts w:ascii="Courier New" w:hAnsi="Courier New" w:cs="Courier New"/>
+          <w:highlight w:val="red"/>
+        </w:rPr>
+        <w:t>9</w:t>
+      </w:r>
+      <w:r>
+        <w:rPr>
+          <w:rFonts w:ascii="Courier New" w:hAnsi="Courier New" w:cs="Courier New"/>
+        </w:rPr>
+        <w:t>87</w:t>
       </w:r>
       <w:r>
         <w:rPr>
@@ -2315,7 +3712,46 @@
         <w:rPr>
           <w:rFonts w:ascii="Courier New" w:hAnsi="Courier New" w:cs="Courier New"/>
         </w:rPr>
-        <w:t>876578932989320456789799979434795398979899866</w:t>
+        <w:t>8765789329893204567897999794347953</w:t>
+      </w:r>
+      <w:r>
+        <w:rPr>
+          <w:rFonts w:ascii="Courier New" w:hAnsi="Courier New" w:cs="Courier New"/>
+          <w:highlight w:val="red"/>
+        </w:rPr>
+        <w:t>9</w:t>
+      </w:r>
+      <w:r>
+        <w:rPr>
+          <w:rFonts w:ascii="Courier New" w:hAnsi="Courier New" w:cs="Courier New"/>
+        </w:rPr>
+        <w:t>8</w:t>
+      </w:r>
+      <w:r>
+        <w:rPr>
+          <w:rFonts w:ascii="Courier New" w:hAnsi="Courier New" w:cs="Courier New"/>
+          <w:highlight w:val="red"/>
+        </w:rPr>
+        <w:t>9</w:t>
+      </w:r>
+      <w:r>
+        <w:rPr>
+          <w:rFonts w:ascii="Courier New" w:hAnsi="Courier New" w:cs="Courier New"/>
+        </w:rPr>
+        <w:t>7</w:t>
+      </w:r>
+      <w:r>
+        <w:rPr>
+          <w:rFonts w:ascii="Courier New" w:hAnsi="Courier New" w:cs="Courier New"/>
+          <w:highlight w:val="red"/>
+        </w:rPr>
+        <w:t>9</w:t>
+      </w:r>
+      <w:r>
+        <w:rPr>
+          <w:rFonts w:ascii="Courier New" w:hAnsi="Courier New" w:cs="Courier New"/>
+        </w:rPr>
+        <w:t>8</w:t>
       </w:r>
       <w:r>
         <w:rPr>
@@ -2328,6 +3764,19 @@
         <w:rPr>
           <w:rFonts w:ascii="Courier New" w:hAnsi="Courier New" w:cs="Courier New"/>
         </w:rPr>
+        <w:t>866</w:t>
+      </w:r>
+      <w:r>
+        <w:rPr>
+          <w:rFonts w:ascii="Courier New" w:hAnsi="Courier New" w:cs="Courier New"/>
+          <w:highlight w:val="red"/>
+        </w:rPr>
+        <w:t>99</w:t>
+      </w:r>
+      <w:r>
+        <w:rPr>
+          <w:rFonts w:ascii="Courier New" w:hAnsi="Courier New" w:cs="Courier New"/>
+        </w:rPr>
         <w:t>6545</w:t>
       </w:r>
       <w:r>
@@ -2371,7 +3820,33 @@
         <w:rPr>
           <w:rFonts w:ascii="Courier New" w:hAnsi="Courier New" w:cs="Courier New"/>
         </w:rPr>
-        <w:t>987679993498451237899899898746789987667789754</w:t>
+        <w:t>98767999349845123789989989874678</w:t>
+      </w:r>
+      <w:r>
+        <w:rPr>
+          <w:rFonts w:ascii="Courier New" w:hAnsi="Courier New" w:cs="Courier New"/>
+          <w:highlight w:val="red"/>
+        </w:rPr>
+        <w:t>99</w:t>
+      </w:r>
+      <w:r>
+        <w:rPr>
+          <w:rFonts w:ascii="Courier New" w:hAnsi="Courier New" w:cs="Courier New"/>
+        </w:rPr>
+        <w:t>8766778</w:t>
+      </w:r>
+      <w:r>
+        <w:rPr>
+          <w:rFonts w:ascii="Courier New" w:hAnsi="Courier New" w:cs="Courier New"/>
+          <w:highlight w:val="red"/>
+        </w:rPr>
+        <w:t>9</w:t>
+      </w:r>
+      <w:r>
+        <w:rPr>
+          <w:rFonts w:ascii="Courier New" w:hAnsi="Courier New" w:cs="Courier New"/>
+        </w:rPr>
+        <w:t>754</w:t>
       </w:r>
       <w:r>
         <w:rPr>
@@ -2414,7 +3889,33 @@
         <w:rPr>
           <w:rFonts w:ascii="Courier New" w:hAnsi="Courier New" w:cs="Courier New"/>
         </w:rPr>
-        <w:t>7997899899976678589429997896568998765456799832</w:t>
+        <w:t>7997899899976678589429997896568</w:t>
+      </w:r>
+      <w:r>
+        <w:rPr>
+          <w:rFonts w:ascii="Courier New" w:hAnsi="Courier New" w:cs="Courier New"/>
+          <w:highlight w:val="red"/>
+        </w:rPr>
+        <w:t>99</w:t>
+      </w:r>
+      <w:r>
+        <w:rPr>
+          <w:rFonts w:ascii="Courier New" w:hAnsi="Courier New" w:cs="Courier New"/>
+        </w:rPr>
+        <w:t>87654567</w:t>
+      </w:r>
+      <w:r>
+        <w:rPr>
+          <w:rFonts w:ascii="Courier New" w:hAnsi="Courier New" w:cs="Courier New"/>
+          <w:highlight w:val="red"/>
+        </w:rPr>
+        <w:t>99</w:t>
+      </w:r>
+      <w:r>
+        <w:rPr>
+          <w:rFonts w:ascii="Courier New" w:hAnsi="Courier New" w:cs="Courier New"/>
+        </w:rPr>
+        <w:t>832</w:t>
       </w:r>
       <w:r>
         <w:rPr>
@@ -2457,7 +3958,33 @@
         <w:rPr>
           <w:rFonts w:ascii="Courier New" w:hAnsi="Courier New" w:cs="Courier New"/>
         </w:rPr>
-        <w:t>67989987789877897899987868896789998543457896545</w:t>
+        <w:t>6798998778987789789998786889678</w:t>
+      </w:r>
+      <w:r>
+        <w:rPr>
+          <w:rFonts w:ascii="Courier New" w:hAnsi="Courier New" w:cs="Courier New"/>
+          <w:highlight w:val="red"/>
+        </w:rPr>
+        <w:t>999</w:t>
+      </w:r>
+      <w:r>
+        <w:rPr>
+          <w:rFonts w:ascii="Courier New" w:hAnsi="Courier New" w:cs="Courier New"/>
+        </w:rPr>
+        <w:t>85434578</w:t>
+      </w:r>
+      <w:r>
+        <w:rPr>
+          <w:rFonts w:ascii="Courier New" w:hAnsi="Courier New" w:cs="Courier New"/>
+          <w:highlight w:val="red"/>
+        </w:rPr>
+        <w:t>9</w:t>
+      </w:r>
+      <w:r>
+        <w:rPr>
+          <w:rFonts w:ascii="Courier New" w:hAnsi="Courier New" w:cs="Courier New"/>
+        </w:rPr>
+        <w:t>6545</w:t>
       </w:r>
       <w:r>
         <w:rPr>
@@ -2500,7 +4027,20 @@
         <w:rPr>
           <w:rFonts w:ascii="Courier New" w:hAnsi="Courier New" w:cs="Courier New"/>
         </w:rPr>
-        <w:t>567909765559889099985465567898998653226989876689</w:t>
+        <w:t>567909765559889099985465567898</w:t>
+      </w:r>
+      <w:r>
+        <w:rPr>
+          <w:rFonts w:ascii="Courier New" w:hAnsi="Courier New" w:cs="Courier New"/>
+          <w:highlight w:val="red"/>
+        </w:rPr>
+        <w:t>99</w:t>
+      </w:r>
+      <w:r>
+        <w:rPr>
+          <w:rFonts w:ascii="Courier New" w:hAnsi="Courier New" w:cs="Courier New"/>
+        </w:rPr>
+        <w:t>8653226</w:t>
       </w:r>
       <w:r>
         <w:rPr>
@@ -2526,6 +4066,39 @@
         <w:rPr>
           <w:rFonts w:ascii="Courier New" w:hAnsi="Courier New" w:cs="Courier New"/>
         </w:rPr>
+        <w:t>87668</w:t>
+      </w:r>
+      <w:r>
+        <w:rPr>
+          <w:rFonts w:ascii="Courier New" w:hAnsi="Courier New" w:cs="Courier New"/>
+          <w:highlight w:val="red"/>
+        </w:rPr>
+        <w:t>9</w:t>
+      </w:r>
+      <w:r>
+        <w:rPr>
+          <w:rFonts w:ascii="Courier New" w:hAnsi="Courier New" w:cs="Courier New"/>
+          <w:highlight w:val="red"/>
+        </w:rPr>
+        <w:t>9</w:t>
+      </w:r>
+      <w:r>
+        <w:rPr>
+          <w:rFonts w:ascii="Courier New" w:hAnsi="Courier New" w:cs="Courier New"/>
+        </w:rPr>
+        <w:t>8</w:t>
+      </w:r>
+      <w:r>
+        <w:rPr>
+          <w:rFonts w:ascii="Courier New" w:hAnsi="Courier New" w:cs="Courier New"/>
+          <w:highlight w:val="red"/>
+        </w:rPr>
+        <w:t>9</w:t>
+      </w:r>
+      <w:r>
+        <w:rPr>
+          <w:rFonts w:ascii="Courier New" w:hAnsi="Courier New" w:cs="Courier New"/>
+        </w:rPr>
         <w:t>4323987665677994329899878931997642123990987655345</w:t>
       </w:r>
     </w:p>
@@ -2543,7 +4116,79 @@
         <w:rPr>
           <w:rFonts w:ascii="Courier New" w:hAnsi="Courier New" w:cs="Courier New"/>
         </w:rPr>
-        <w:t>6989298743469991998743344567898794310178929877899</w:t>
+        <w:t>69892987434699919987433445678</w:t>
+      </w:r>
+      <w:r>
+        <w:rPr>
+          <w:rFonts w:ascii="Courier New" w:hAnsi="Courier New" w:cs="Courier New"/>
+          <w:highlight w:val="red"/>
+        </w:rPr>
+        <w:t>9</w:t>
+      </w:r>
+      <w:r>
+        <w:rPr>
+          <w:rFonts w:ascii="Courier New" w:hAnsi="Courier New" w:cs="Courier New"/>
+        </w:rPr>
+        <w:t>87</w:t>
+      </w:r>
+      <w:r>
+        <w:rPr>
+          <w:rFonts w:ascii="Courier New" w:hAnsi="Courier New" w:cs="Courier New"/>
+          <w:highlight w:val="red"/>
+        </w:rPr>
+        <w:t>9</w:t>
+      </w:r>
+      <w:r>
+        <w:rPr>
+          <w:rFonts w:ascii="Courier New" w:hAnsi="Courier New" w:cs="Courier New"/>
+        </w:rPr>
+        <w:t>431</w:t>
+      </w:r>
+      <w:r>
+        <w:rPr>
+          <w:rFonts w:ascii="Courier New" w:hAnsi="Courier New" w:cs="Courier New"/>
+          <w:highlight w:val="green"/>
+        </w:rPr>
+        <w:t>0</w:t>
+      </w:r>
+      <w:r>
+        <w:rPr>
+          <w:rFonts w:ascii="Courier New" w:hAnsi="Courier New" w:cs="Courier New"/>
+        </w:rPr>
+        <w:t>178</w:t>
+      </w:r>
+      <w:r>
+        <w:rPr>
+          <w:rFonts w:ascii="Courier New" w:hAnsi="Courier New" w:cs="Courier New"/>
+          <w:highlight w:val="red"/>
+        </w:rPr>
+        <w:t>9</w:t>
+      </w:r>
+      <w:r>
+        <w:rPr>
+          <w:rFonts w:ascii="Courier New" w:hAnsi="Courier New" w:cs="Courier New"/>
+        </w:rPr>
+        <w:t>2</w:t>
+      </w:r>
+      <w:r>
+        <w:rPr>
+          <w:rFonts w:ascii="Courier New" w:hAnsi="Courier New" w:cs="Courier New"/>
+          <w:highlight w:val="red"/>
+        </w:rPr>
+        <w:t>9</w:t>
+      </w:r>
+      <w:r>
+        <w:rPr>
+          <w:rFonts w:ascii="Courier New" w:hAnsi="Courier New" w:cs="Courier New"/>
+        </w:rPr>
+        <w:t>8778</w:t>
+      </w:r>
+      <w:r>
+        <w:rPr>
+          <w:rFonts w:ascii="Courier New" w:hAnsi="Courier New" w:cs="Courier New"/>
+          <w:highlight w:val="red"/>
+        </w:rPr>
+        <w:t>99</w:t>
       </w:r>
       <w:r>
         <w:rPr>
@@ -2573,109 +4218,395 @@
         <w:rPr>
           <w:rFonts w:ascii="Courier New" w:hAnsi="Courier New" w:cs="Courier New"/>
         </w:rPr>
-        <w:t>7899999432345789769532123578987654324239910998998976645987856578999101986457901987984556789879798767</w:t>
-      </w:r>
-    </w:p>
-    <w:p>
-      <w:pPr>
-        <w:autoSpaceDE w:val="0"/>
-        <w:autoSpaceDN w:val="0"/>
-        <w:adjustRightInd w:val="0"/>
-        <w:spacing w:after="0" w:line="240" w:lineRule="auto"/>
-        <w:rPr>
-          <w:rFonts w:ascii="Courier New" w:hAnsi="Courier New" w:cs="Courier New"/>
-        </w:rPr>
-      </w:pPr>
-      <w:r>
-        <w:rPr>
-          <w:rFonts w:ascii="Courier New" w:hAnsi="Courier New" w:cs="Courier New"/>
-        </w:rPr>
-        <w:t>8939898931457898754321012489998988435545891299987989787998967689878919764346793499875698994565679878</w:t>
-      </w:r>
-    </w:p>
-    <w:p>
-      <w:pPr>
-        <w:autoSpaceDE w:val="0"/>
-        <w:autoSpaceDN w:val="0"/>
-        <w:adjustRightInd w:val="0"/>
-        <w:spacing w:after="0" w:line="240" w:lineRule="auto"/>
-        <w:rPr>
-          <w:rFonts w:ascii="Courier New" w:hAnsi="Courier New" w:cs="Courier New"/>
-        </w:rPr>
-      </w:pPr>
-      <w:r>
-        <w:rPr>
-          <w:rFonts w:ascii="Courier New" w:hAnsi="Courier New" w:cs="Courier New"/>
-        </w:rPr>
-        <w:t>9549767892388959769643235678979876545656789987996599898909989799867899843234589599986789573234567989</w:t>
-      </w:r>
-    </w:p>
-    <w:p>
-      <w:pPr>
-        <w:autoSpaceDE w:val="0"/>
-        <w:autoSpaceDN w:val="0"/>
-        <w:adjustRightInd w:val="0"/>
-        <w:spacing w:after="0" w:line="240" w:lineRule="auto"/>
-        <w:rPr>
-          <w:rFonts w:ascii="Courier New" w:hAnsi="Courier New" w:cs="Courier New"/>
-        </w:rPr>
-      </w:pPr>
-      <w:r>
-        <w:rPr>
-          <w:rFonts w:ascii="Courier New" w:hAnsi="Courier New" w:cs="Courier New"/>
-        </w:rPr>
-        <w:t>8699843459578949898764547989967987678769899876789467999329999898756898754565678987699895432123478996</w:t>
-      </w:r>
-    </w:p>
-    <w:p>
-      <w:pPr>
-        <w:autoSpaceDE w:val="0"/>
-        <w:autoSpaceDN w:val="0"/>
-        <w:adjustRightInd w:val="0"/>
-        <w:spacing w:after="0" w:line="240" w:lineRule="auto"/>
-        <w:rPr>
-          <w:rFonts w:ascii="Courier New" w:hAnsi="Courier New" w:cs="Courier New"/>
-        </w:rPr>
-      </w:pPr>
-      <w:r>
-        <w:rPr>
-          <w:rFonts w:ascii="Courier New" w:hAnsi="Courier New" w:cs="Courier New"/>
-        </w:rPr>
-        <w:t>9987432578989324939865768999856798989878998765498988989998998996546789965678789195497976543457569985</w:t>
-      </w:r>
-    </w:p>
-    <w:p>
-      <w:pPr>
-        <w:autoSpaceDE w:val="0"/>
-        <w:autoSpaceDN w:val="0"/>
-        <w:adjustRightInd w:val="0"/>
-        <w:spacing w:after="0" w:line="240" w:lineRule="auto"/>
-        <w:rPr>
-          <w:rFonts w:ascii="Courier New" w:hAnsi="Courier New" w:cs="Courier New"/>
-        </w:rPr>
-      </w:pPr>
-      <w:r>
-        <w:rPr>
-          <w:rFonts w:ascii="Courier New" w:hAnsi="Courier New" w:cs="Courier New"/>
-        </w:rPr>
-        <w:t>9876543467899439125989879298745899798989999986567899878767987989435667989789899096976898659568978964</w:t>
-      </w:r>
-    </w:p>
-    <w:p>
-      <w:pPr>
-        <w:autoSpaceDE w:val="0"/>
-        <w:autoSpaceDN w:val="0"/>
-        <w:adjustRightInd w:val="0"/>
-        <w:spacing w:after="0" w:line="240" w:lineRule="auto"/>
-        <w:rPr>
-          <w:rFonts w:ascii="Courier New" w:hAnsi="Courier New" w:cs="Courier New"/>
-        </w:rPr>
-      </w:pPr>
-      <w:r>
-        <w:rPr>
-          <w:rFonts w:ascii="Courier New" w:hAnsi="Courier New" w:cs="Courier New"/>
-        </w:rPr>
-        <w:t>7997754689998998934599989349656987667997898997678999969659876879323456899891998989865789798979989323</w:t>
+        <w:t>7899999432345789769532123578</w:t>
+      </w:r>
+      <w:r>
+        <w:rPr>
+          <w:rFonts w:ascii="Courier New" w:hAnsi="Courier New" w:cs="Courier New"/>
+          <w:highlight w:val="red"/>
+        </w:rPr>
+        <w:t>9</w:t>
+      </w:r>
+      <w:r>
+        <w:rPr>
+          <w:rFonts w:ascii="Courier New" w:hAnsi="Courier New" w:cs="Courier New"/>
+        </w:rPr>
+        <w:t>8765432423</w:t>
+      </w:r>
+      <w:r>
+        <w:rPr>
+          <w:rFonts w:ascii="Courier New" w:hAnsi="Courier New" w:cs="Courier New"/>
+          <w:highlight w:val="red"/>
+        </w:rPr>
+        <w:t>99</w:t>
+      </w:r>
+      <w:r>
+        <w:rPr>
+          <w:rFonts w:ascii="Courier New" w:hAnsi="Courier New" w:cs="Courier New"/>
+        </w:rPr>
+        <w:t>10</w:t>
+      </w:r>
+      <w:r>
+        <w:rPr>
+          <w:rFonts w:ascii="Courier New" w:hAnsi="Courier New" w:cs="Courier New"/>
+          <w:highlight w:val="red"/>
+        </w:rPr>
+        <w:t>99</w:t>
+      </w:r>
+      <w:r>
+        <w:rPr>
+          <w:rFonts w:ascii="Courier New" w:hAnsi="Courier New" w:cs="Courier New"/>
+        </w:rPr>
+        <w:t>8</w:t>
+      </w:r>
+      <w:r>
+        <w:rPr>
+          <w:rFonts w:ascii="Courier New" w:hAnsi="Courier New" w:cs="Courier New"/>
+          <w:highlight w:val="red"/>
+        </w:rPr>
+        <w:t>99</w:t>
+      </w:r>
+      <w:r>
+        <w:rPr>
+          <w:rFonts w:ascii="Courier New" w:hAnsi="Courier New" w:cs="Courier New"/>
+        </w:rPr>
+        <w:t>8976645987856578999101986457901987984556789879798767</w:t>
+      </w:r>
+    </w:p>
+    <w:p>
+      <w:pPr>
+        <w:autoSpaceDE w:val="0"/>
+        <w:autoSpaceDN w:val="0"/>
+        <w:adjustRightInd w:val="0"/>
+        <w:spacing w:after="0" w:line="240" w:lineRule="auto"/>
+        <w:rPr>
+          <w:rFonts w:ascii="Courier New" w:hAnsi="Courier New" w:cs="Courier New"/>
+        </w:rPr>
+      </w:pPr>
+      <w:r>
+        <w:rPr>
+          <w:rFonts w:ascii="Courier New" w:hAnsi="Courier New" w:cs="Courier New"/>
+        </w:rPr>
+        <w:t>893989893145789875432101248</w:t>
+      </w:r>
+      <w:r>
+        <w:rPr>
+          <w:rFonts w:ascii="Courier New" w:hAnsi="Courier New" w:cs="Courier New"/>
+          <w:highlight w:val="red"/>
+        </w:rPr>
+        <w:t>999</w:t>
+      </w:r>
+      <w:r>
+        <w:rPr>
+          <w:rFonts w:ascii="Courier New" w:hAnsi="Courier New" w:cs="Courier New"/>
+        </w:rPr>
+        <w:t>8</w:t>
+      </w:r>
+      <w:r>
+        <w:rPr>
+          <w:rFonts w:ascii="Courier New" w:hAnsi="Courier New" w:cs="Courier New"/>
+          <w:highlight w:val="red"/>
+        </w:rPr>
+        <w:t>9</w:t>
+      </w:r>
+      <w:r>
+        <w:rPr>
+          <w:rFonts w:ascii="Courier New" w:hAnsi="Courier New" w:cs="Courier New"/>
+        </w:rPr>
+        <w:t>884355458</w:t>
+      </w:r>
+      <w:r>
+        <w:rPr>
+          <w:rFonts w:ascii="Courier New" w:hAnsi="Courier New" w:cs="Courier New"/>
+          <w:highlight w:val="red"/>
+        </w:rPr>
+        <w:t>9</w:t>
+      </w:r>
+      <w:r>
+        <w:rPr>
+          <w:rFonts w:ascii="Courier New" w:hAnsi="Courier New" w:cs="Courier New"/>
+        </w:rPr>
+        <w:t>12</w:t>
+      </w:r>
+      <w:r>
+        <w:rPr>
+          <w:rFonts w:ascii="Courier New" w:hAnsi="Courier New" w:cs="Courier New"/>
+          <w:highlight w:val="red"/>
+        </w:rPr>
+        <w:t>999</w:t>
+      </w:r>
+      <w:r>
+        <w:rPr>
+          <w:rFonts w:ascii="Courier New" w:hAnsi="Courier New" w:cs="Courier New"/>
+        </w:rPr>
+        <w:t>87989787998967689878919764346793499875698994565679878</w:t>
+      </w:r>
+    </w:p>
+    <w:p>
+      <w:pPr>
+        <w:autoSpaceDE w:val="0"/>
+        <w:autoSpaceDN w:val="0"/>
+        <w:adjustRightInd w:val="0"/>
+        <w:spacing w:after="0" w:line="240" w:lineRule="auto"/>
+        <w:rPr>
+          <w:rFonts w:ascii="Courier New" w:hAnsi="Courier New" w:cs="Courier New"/>
+        </w:rPr>
+      </w:pPr>
+      <w:r>
+        <w:rPr>
+          <w:rFonts w:ascii="Courier New" w:hAnsi="Courier New" w:cs="Courier New"/>
+        </w:rPr>
+        <w:t>954976789238895976964323567897</w:t>
+      </w:r>
+      <w:r>
+        <w:rPr>
+          <w:rFonts w:ascii="Courier New" w:hAnsi="Courier New" w:cs="Courier New"/>
+          <w:highlight w:val="red"/>
+        </w:rPr>
+        <w:t>9</w:t>
+      </w:r>
+      <w:r>
+        <w:rPr>
+          <w:rFonts w:ascii="Courier New" w:hAnsi="Courier New" w:cs="Courier New"/>
+        </w:rPr>
+        <w:t>87654565678</w:t>
+      </w:r>
+      <w:r>
+        <w:rPr>
+          <w:rFonts w:ascii="Courier New" w:hAnsi="Courier New" w:cs="Courier New"/>
+          <w:highlight w:val="red"/>
+        </w:rPr>
+        <w:t>99</w:t>
+      </w:r>
+      <w:r>
+        <w:rPr>
+          <w:rFonts w:ascii="Courier New" w:hAnsi="Courier New" w:cs="Courier New"/>
+        </w:rPr>
+        <w:t>87996599898909989799867899843234589599986789573234567989</w:t>
+      </w:r>
+    </w:p>
+    <w:p>
+      <w:pPr>
+        <w:autoSpaceDE w:val="0"/>
+        <w:autoSpaceDN w:val="0"/>
+        <w:adjustRightInd w:val="0"/>
+        <w:spacing w:after="0" w:line="240" w:lineRule="auto"/>
+        <w:rPr>
+          <w:rFonts w:ascii="Courier New" w:hAnsi="Courier New" w:cs="Courier New"/>
+        </w:rPr>
+      </w:pPr>
+      <w:r>
+        <w:rPr>
+          <w:rFonts w:ascii="Courier New" w:hAnsi="Courier New" w:cs="Courier New"/>
+        </w:rPr>
+        <w:t>8699843459578949898764547989967</w:t>
+      </w:r>
+      <w:r>
+        <w:rPr>
+          <w:rFonts w:ascii="Courier New" w:hAnsi="Courier New" w:cs="Courier New"/>
+          <w:highlight w:val="red"/>
+        </w:rPr>
+        <w:t>9</w:t>
+      </w:r>
+      <w:r>
+        <w:rPr>
+          <w:rFonts w:ascii="Courier New" w:hAnsi="Courier New" w:cs="Courier New"/>
+        </w:rPr>
+        <w:t>8767876</w:t>
+      </w:r>
+      <w:r>
+        <w:rPr>
+          <w:rFonts w:ascii="Courier New" w:hAnsi="Courier New" w:cs="Courier New"/>
+          <w:highlight w:val="red"/>
+        </w:rPr>
+        <w:t>9</w:t>
+      </w:r>
+      <w:r>
+        <w:rPr>
+          <w:rFonts w:ascii="Courier New" w:hAnsi="Courier New" w:cs="Courier New"/>
+        </w:rPr>
+        <w:t>8</w:t>
+      </w:r>
+      <w:r>
+        <w:rPr>
+          <w:rFonts w:ascii="Courier New" w:hAnsi="Courier New" w:cs="Courier New"/>
+          <w:highlight w:val="red"/>
+        </w:rPr>
+        <w:t>99</w:t>
+      </w:r>
+      <w:r>
+        <w:rPr>
+          <w:rFonts w:ascii="Courier New" w:hAnsi="Courier New" w:cs="Courier New"/>
+        </w:rPr>
+        <w:t>876789467999329999898756898754565678987699895432123478996</w:t>
+      </w:r>
+    </w:p>
+    <w:p>
+      <w:pPr>
+        <w:autoSpaceDE w:val="0"/>
+        <w:autoSpaceDN w:val="0"/>
+        <w:adjustRightInd w:val="0"/>
+        <w:spacing w:after="0" w:line="240" w:lineRule="auto"/>
+        <w:rPr>
+          <w:rFonts w:ascii="Courier New" w:hAnsi="Courier New" w:cs="Courier New"/>
+        </w:rPr>
+      </w:pPr>
+      <w:r>
+        <w:rPr>
+          <w:rFonts w:ascii="Courier New" w:hAnsi="Courier New" w:cs="Courier New"/>
+        </w:rPr>
+        <w:t>99874325789893249398657689998567</w:t>
+      </w:r>
+      <w:r>
+        <w:rPr>
+          <w:rFonts w:ascii="Courier New" w:hAnsi="Courier New" w:cs="Courier New"/>
+          <w:highlight w:val="red"/>
+        </w:rPr>
+        <w:t>9</w:t>
+      </w:r>
+      <w:r>
+        <w:rPr>
+          <w:rFonts w:ascii="Courier New" w:hAnsi="Courier New" w:cs="Courier New"/>
+        </w:rPr>
+        <w:t>8</w:t>
+      </w:r>
+      <w:r>
+        <w:rPr>
+          <w:rFonts w:ascii="Courier New" w:hAnsi="Courier New" w:cs="Courier New"/>
+          <w:highlight w:val="red"/>
+        </w:rPr>
+        <w:t>9</w:t>
+      </w:r>
+      <w:r>
+        <w:rPr>
+          <w:rFonts w:ascii="Courier New" w:hAnsi="Courier New" w:cs="Courier New"/>
+        </w:rPr>
+        <w:t>8</w:t>
+      </w:r>
+      <w:r>
+        <w:rPr>
+          <w:rFonts w:ascii="Courier New" w:hAnsi="Courier New" w:cs="Courier New"/>
+          <w:highlight w:val="red"/>
+        </w:rPr>
+        <w:t>9</w:t>
+      </w:r>
+      <w:r>
+        <w:rPr>
+          <w:rFonts w:ascii="Courier New" w:hAnsi="Courier New" w:cs="Courier New"/>
+        </w:rPr>
+        <w:t>878</w:t>
+      </w:r>
+      <w:r>
+        <w:rPr>
+          <w:rFonts w:ascii="Courier New" w:hAnsi="Courier New" w:cs="Courier New"/>
+          <w:highlight w:val="red"/>
+        </w:rPr>
+        <w:t>99</w:t>
+      </w:r>
+      <w:r>
+        <w:rPr>
+          <w:rFonts w:ascii="Courier New" w:hAnsi="Courier New" w:cs="Courier New"/>
+        </w:rPr>
+        <w:t>8765498988989998998996546789965678789195497976543457569985</w:t>
+      </w:r>
+    </w:p>
+    <w:p>
+      <w:pPr>
+        <w:autoSpaceDE w:val="0"/>
+        <w:autoSpaceDN w:val="0"/>
+        <w:adjustRightInd w:val="0"/>
+        <w:spacing w:after="0" w:line="240" w:lineRule="auto"/>
+        <w:rPr>
+          <w:rFonts w:ascii="Courier New" w:hAnsi="Courier New" w:cs="Courier New"/>
+        </w:rPr>
+      </w:pPr>
+      <w:r>
+        <w:rPr>
+          <w:rFonts w:ascii="Courier New" w:hAnsi="Courier New" w:cs="Courier New"/>
+        </w:rPr>
+        <w:t>987654346789943912598987929874589</w:t>
+      </w:r>
+      <w:r>
+        <w:rPr>
+          <w:rFonts w:ascii="Courier New" w:hAnsi="Courier New" w:cs="Courier New"/>
+          <w:highlight w:val="red"/>
+        </w:rPr>
+        <w:t>9</w:t>
+      </w:r>
+      <w:r>
+        <w:rPr>
+          <w:rFonts w:ascii="Courier New" w:hAnsi="Courier New" w:cs="Courier New"/>
+        </w:rPr>
+        <w:t>7</w:t>
+      </w:r>
+      <w:r>
+        <w:rPr>
+          <w:rFonts w:ascii="Courier New" w:hAnsi="Courier New" w:cs="Courier New"/>
+          <w:highlight w:val="red"/>
+        </w:rPr>
+        <w:t>9</w:t>
+      </w:r>
+      <w:r>
+        <w:rPr>
+          <w:rFonts w:ascii="Courier New" w:hAnsi="Courier New" w:cs="Courier New"/>
+        </w:rPr>
+        <w:t>8</w:t>
+      </w:r>
+      <w:r>
+        <w:rPr>
+          <w:rFonts w:ascii="Courier New" w:hAnsi="Courier New" w:cs="Courier New"/>
+          <w:highlight w:val="red"/>
+        </w:rPr>
+        <w:t>9</w:t>
+      </w:r>
+      <w:r>
+        <w:rPr>
+          <w:rFonts w:ascii="Courier New" w:hAnsi="Courier New" w:cs="Courier New"/>
+        </w:rPr>
+        <w:t>8</w:t>
+      </w:r>
+      <w:r>
+        <w:rPr>
+          <w:rFonts w:ascii="Courier New" w:hAnsi="Courier New" w:cs="Courier New"/>
+          <w:highlight w:val="red"/>
+        </w:rPr>
+        <w:t>99999</w:t>
+      </w:r>
+      <w:r>
+        <w:rPr>
+          <w:rFonts w:ascii="Courier New" w:hAnsi="Courier New" w:cs="Courier New"/>
+        </w:rPr>
+        <w:t>86567899878767987989435667989789899096976898659568978964</w:t>
+      </w:r>
+    </w:p>
+    <w:p>
+      <w:pPr>
+        <w:autoSpaceDE w:val="0"/>
+        <w:autoSpaceDN w:val="0"/>
+        <w:adjustRightInd w:val="0"/>
+        <w:spacing w:after="0" w:line="240" w:lineRule="auto"/>
+        <w:rPr>
+          <w:rFonts w:ascii="Courier New" w:hAnsi="Courier New" w:cs="Courier New"/>
+        </w:rPr>
+      </w:pPr>
+      <w:r>
+        <w:rPr>
+          <w:rFonts w:ascii="Courier New" w:hAnsi="Courier New" w:cs="Courier New"/>
+        </w:rPr>
+        <w:t>79977546899989989345999893496569876679</w:t>
+      </w:r>
+      <w:r>
+        <w:rPr>
+          <w:rFonts w:ascii="Courier New" w:hAnsi="Courier New" w:cs="Courier New"/>
+          <w:highlight w:val="red"/>
+        </w:rPr>
+        <w:t>9</w:t>
+      </w:r>
+      <w:r>
+        <w:rPr>
+          <w:rFonts w:ascii="Courier New" w:hAnsi="Courier New" w:cs="Courier New"/>
+        </w:rPr>
+        <w:t>7898997678999969659876879323456899891998989865789798979989323</w:t>
       </w:r>
     </w:p>
     <w:p>

</xml_diff>